<commit_message>
Corrections and new steps in 17.110
</commit_message>
<xml_diff>
--- a/Rootstock Financials/Releases/2017 Summer/Manual Steps/Manual Steps Summer 2017.docx
+++ b/Rootstock Financials/Releases/2017 Summer/Manual Steps/Manual Steps Summer 2017.docx
@@ -1,6 +1,6 @@
 
 <file path=word/document.xml><?xml version="1.0" encoding="utf-8"?>
-<w:document xmlns:wpc="http://schemas.microsoft.com/office/word/2010/wordprocessingCanvas" xmlns:cx="http://schemas.microsoft.com/office/drawing/2014/chartex" xmlns:cx1="http://schemas.microsoft.com/office/drawing/2015/9/8/chartex" xmlns:cx2="http://schemas.microsoft.com/office/drawing/2015/10/21/chartex" xmlns:cx3="http://schemas.microsoft.com/office/drawing/2016/5/9/chartex" xmlns:cx4="http://schemas.microsoft.com/office/drawing/2016/5/10/chartex" xmlns:cx5="http://schemas.microsoft.com/office/drawing/2016/5/11/chartex" xmlns:cx6="http://schemas.microsoft.com/office/drawing/2016/5/12/chartex" xmlns:cx7="http://schemas.microsoft.com/office/drawing/2016/5/13/chartex" xmlns:cx8="http://schemas.microsoft.com/office/drawing/2016/5/14/chartex" xmlns:mc="http://schemas.openxmlformats.org/markup-compatibility/2006" xmlns:aink="http://schemas.microsoft.com/office/drawing/2016/ink" xmlns:am3d="http://schemas.microsoft.com/office/drawing/2017/model3d" xmlns:o="urn:schemas-microsoft-com:office:office" xmlns:r="http://schemas.openxmlformats.org/officeDocument/2006/relationships" xmlns:m="http://schemas.openxmlformats.org/officeDocument/2006/math" xmlns:v="urn:schemas-microsoft-com:vml" xmlns:wp14="http://schemas.microsoft.com/office/word/2010/wordprocessingDrawing" xmlns:wp="http://schemas.openxmlformats.org/drawingml/2006/wordprocessingDrawing" xmlns:w10="urn:schemas-microsoft-com:office:word" xmlns:w="http://schemas.openxmlformats.org/wordprocessingml/2006/main" xmlns:w14="http://schemas.microsoft.com/office/word/2010/wordml" xmlns:w15="http://schemas.microsoft.com/office/word/2012/wordml" xmlns:w16cid="http://schemas.microsoft.com/office/word/2016/wordml/cid" xmlns:w16se="http://schemas.microsoft.com/office/word/2015/wordml/symex" xmlns:wpg="http://schemas.microsoft.com/office/word/2010/wordprocessingGroup" xmlns:wpi="http://schemas.microsoft.com/office/word/2010/wordprocessingInk" xmlns:wne="http://schemas.microsoft.com/office/word/2006/wordml" xmlns:wps="http://schemas.microsoft.com/office/word/2010/wordprocessingShape" mc:Ignorable="w14 w15 w16se w16cid wp14">
+<w:document xmlns:wpc="http://schemas.microsoft.com/office/word/2010/wordprocessingCanvas" xmlns:mc="http://schemas.openxmlformats.org/markup-compatibility/2006" xmlns:o="urn:schemas-microsoft-com:office:office" xmlns:r="http://schemas.openxmlformats.org/officeDocument/2006/relationships" xmlns:m="http://schemas.openxmlformats.org/officeDocument/2006/math" xmlns:v="urn:schemas-microsoft-com:vml" xmlns:wp14="http://schemas.microsoft.com/office/word/2010/wordprocessingDrawing" xmlns:wp="http://schemas.openxmlformats.org/drawingml/2006/wordprocessingDrawing" xmlns:w10="urn:schemas-microsoft-com:office:word" xmlns:w="http://schemas.openxmlformats.org/wordprocessingml/2006/main" xmlns:w14="http://schemas.microsoft.com/office/word/2010/wordml" xmlns:wpg="http://schemas.microsoft.com/office/word/2010/wordprocessingGroup" xmlns:wpi="http://schemas.microsoft.com/office/word/2010/wordprocessingInk" xmlns:wne="http://schemas.microsoft.com/office/word/2006/wordml" xmlns:wps="http://schemas.microsoft.com/office/word/2010/wordprocessingShape" mc:Ignorable="w14 wp14">
   <w:body>
     <w:p>
       <w:pPr>
@@ -36,11 +36,9 @@
         </w:rPr>
         <w:t>17.110</w:t>
       </w:r>
-      <w:bookmarkStart w:id="0" w:name="_GoBack"/>
-      <w:bookmarkEnd w:id="0"/>
-    </w:p>
-    <w:p>
-      <w:hyperlink r:id="rId5" w:history="1">
+    </w:p>
+    <w:p>
+      <w:hyperlink r:id="rId6" w:history="1">
         <w:r>
           <w:rPr>
             <w:rStyle w:val="Hyperlink"/>
@@ -63,7 +61,7 @@
           <w:shd w:val="clear" w:color="auto" w:fill="FFFFFF"/>
         </w:rPr>
       </w:pPr>
-      <w:hyperlink r:id="rId6" w:history="1">
+      <w:hyperlink r:id="rId7" w:history="1">
         <w:r>
           <w:rPr>
             <w:rStyle w:val="Hyperlink"/>
@@ -92,6 +90,216 @@
           <w:sz w:val="18"/>
           <w:szCs w:val="18"/>
         </w:rPr>
+        <w:t>No Ticket</w:t>
+      </w:r>
+    </w:p>
+    <w:p>
+      <w:pPr>
+        <w:rPr>
+          <w:rFonts w:ascii="Arial" w:eastAsia="Times New Roman" w:hAnsi="Arial" w:cs="Arial"/>
+          <w:color w:val="222222"/>
+          <w:sz w:val="18"/>
+          <w:szCs w:val="18"/>
+        </w:rPr>
+      </w:pPr>
+      <w:proofErr w:type="spellStart"/>
+      <w:r>
+        <w:t>a</w:t>
+      </w:r>
+      <w:r>
+        <w:t>rcashd</w:t>
+      </w:r>
+      <w:proofErr w:type="spellEnd"/>
+      <w:r>
+        <w:t xml:space="preserve">__c – </w:t>
+      </w:r>
+      <w:r>
+        <w:rPr>
+          <w:highlight w:val="yellow"/>
+        </w:rPr>
+        <w:t xml:space="preserve">Deactivate ‘Cash to GL’ picklist value on </w:t>
+      </w:r>
+      <w:proofErr w:type="spellStart"/>
+      <w:r>
+        <w:rPr>
+          <w:highlight w:val="yellow"/>
+        </w:rPr>
+        <w:t>arcashd_</w:t>
+      </w:r>
+      <w:bookmarkStart w:id="0" w:name="_GoBack"/>
+      <w:r>
+        <w:rPr>
+          <w:highlight w:val="yellow"/>
+        </w:rPr>
+        <w:t>paymenttype</w:t>
+      </w:r>
+      <w:bookmarkEnd w:id="0"/>
+      <w:proofErr w:type="spellEnd"/>
+    </w:p>
+    <w:p>
+      <w:pPr>
+        <w:rPr>
+          <w:rFonts w:ascii="Arial" w:eastAsia="Times New Roman" w:hAnsi="Arial" w:cs="Arial"/>
+          <w:color w:val="222222"/>
+          <w:sz w:val="18"/>
+          <w:szCs w:val="18"/>
+        </w:rPr>
+      </w:pPr>
+      <w:r>
+        <w:rPr>
+          <w:rFonts w:ascii="Arial" w:eastAsia="Times New Roman" w:hAnsi="Arial" w:cs="Arial"/>
+          <w:color w:val="222222"/>
+          <w:sz w:val="18"/>
+          <w:szCs w:val="18"/>
+        </w:rPr>
+        <w:t xml:space="preserve">#Ticket </w:t>
+      </w:r>
+      <w:r>
+        <w:t>18904</w:t>
+      </w:r>
+    </w:p>
+    <w:p>
+      <w:pPr>
+        <w:spacing w:after="0" w:line="240" w:lineRule="auto"/>
+        <w:rPr>
+          <w:lang w:val="en-US"/>
+        </w:rPr>
+      </w:pPr>
+      <w:proofErr w:type="spellStart"/>
+      <w:r>
+        <w:t>crato</w:t>
+      </w:r>
+      <w:proofErr w:type="spellEnd"/>
+      <w:r>
+        <w:t>__</w:t>
+      </w:r>
+      <w:proofErr w:type="spellStart"/>
+      <w:r>
+        <w:t>c.object</w:t>
+      </w:r>
+      <w:proofErr w:type="spellEnd"/>
+      <w:r>
+        <w:rPr>
+          <w:lang w:val="en-US"/>
+        </w:rPr>
+        <w:t xml:space="preserve"> - </w:t>
+      </w:r>
+      <w:r>
+        <w:rPr>
+          <w:highlight w:val="yellow"/>
+          <w:lang w:val="en-US"/>
+        </w:rPr>
+        <w:t>Fix</w:t>
+      </w:r>
+      <w:r>
+        <w:rPr>
+          <w:highlight w:val="yellow"/>
+          <w:lang w:val="en-US"/>
+        </w:rPr>
+        <w:t xml:space="preserve"> FLS </w:t>
+      </w:r>
+      <w:r>
+        <w:rPr>
+          <w:highlight w:val="yellow"/>
+          <w:lang w:val="en-US"/>
+        </w:rPr>
+        <w:t xml:space="preserve">for System Administrator and all RSF </w:t>
+      </w:r>
+      <w:r>
+        <w:rPr>
+          <w:highlight w:val="yellow"/>
+          <w:lang w:val="en-US"/>
+        </w:rPr>
+        <w:t>profile</w:t>
+      </w:r>
+      <w:r>
+        <w:rPr>
+          <w:highlight w:val="yellow"/>
+          <w:lang w:val="en-US"/>
+        </w:rPr>
+        <w:t>s</w:t>
+      </w:r>
+    </w:p>
+    <w:p>
+      <w:pPr>
+        <w:ind w:left="1440" w:firstLine="720"/>
+        <w:jc w:val="both"/>
+        <w:rPr>
+          <w:rFonts w:ascii="Arial" w:eastAsia="Times New Roman" w:hAnsi="Arial" w:cs="Arial"/>
+          <w:color w:val="222222"/>
+          <w:sz w:val="18"/>
+          <w:szCs w:val="18"/>
+        </w:rPr>
+      </w:pPr>
+      <w:r>
+        <w:rPr>
+          <w:rFonts w:ascii="Consolas" w:hAnsi="Consolas" w:cs="Consolas"/>
+          <w:color w:val="000000"/>
+          <w:sz w:val="20"/>
+          <w:szCs w:val="20"/>
+        </w:rPr>
+        <w:t>1.</w:t>
+      </w:r>
+      <w:r>
+        <w:rPr>
+          <w:rFonts w:ascii="Consolas" w:hAnsi="Consolas" w:cs="Consolas"/>
+          <w:color w:val="000000"/>
+          <w:sz w:val="20"/>
+          <w:szCs w:val="20"/>
+        </w:rPr>
+        <w:tab/>
+      </w:r>
+      <w:proofErr w:type="gramStart"/>
+      <w:r>
+        <w:rPr>
+          <w:rFonts w:ascii="Consolas" w:hAnsi="Consolas" w:cs="Consolas"/>
+          <w:color w:val="000000"/>
+          <w:sz w:val="20"/>
+          <w:szCs w:val="20"/>
+          <w:highlight w:val="yellow"/>
+        </w:rPr>
+        <w:t>crato_</w:t>
+      </w:r>
+      <w:proofErr w:type="spellStart"/>
+      <w:r>
+        <w:rPr>
+          <w:rFonts w:ascii="Consolas" w:hAnsi="Consolas" w:cs="Consolas"/>
+          <w:color w:val="000000"/>
+          <w:sz w:val="20"/>
+          <w:szCs w:val="20"/>
+          <w:highlight w:val="yellow"/>
+        </w:rPr>
+        <w:t>depref</w:t>
+      </w:r>
+      <w:proofErr w:type="spellEnd"/>
+      <w:r>
+        <w:rPr>
+          <w:rFonts w:ascii="Consolas" w:hAnsi="Consolas" w:cs="Consolas"/>
+          <w:color w:val="000000"/>
+          <w:sz w:val="20"/>
+          <w:szCs w:val="20"/>
+          <w:highlight w:val="yellow"/>
+        </w:rPr>
+        <w:t>__c</w:t>
+      </w:r>
+      <w:proofErr w:type="gramEnd"/>
+    </w:p>
+    <w:p>
+      <w:pPr>
+        <w:rPr>
+          <w:rFonts w:ascii="Arial" w:eastAsia="Times New Roman" w:hAnsi="Arial" w:cs="Arial"/>
+          <w:color w:val="222222"/>
+          <w:sz w:val="18"/>
+          <w:szCs w:val="18"/>
+        </w:rPr>
+      </w:pPr>
+      <w:r>
+        <w:rPr>
+          <w:rFonts w:ascii="Arial" w:eastAsia="Times New Roman" w:hAnsi="Arial" w:cs="Arial"/>
+          <w:color w:val="222222"/>
+          <w:sz w:val="18"/>
+          <w:szCs w:val="18"/>
+        </w:rPr>
         <w:t>#Ticket 18765</w:t>
       </w:r>
     </w:p>
@@ -111,7 +319,6 @@
         <w:t>__</w:t>
       </w:r>
       <w:proofErr w:type="spellStart"/>
-      <w:proofErr w:type="gramStart"/>
       <w:r>
         <w:t>c</w:t>
       </w:r>
@@ -119,7 +326,6 @@
         <w:t>.object</w:t>
       </w:r>
       <w:proofErr w:type="spellEnd"/>
-      <w:proofErr w:type="gramEnd"/>
       <w:r>
         <w:rPr>
           <w:lang w:val="en-US"/>
@@ -214,7 +420,6 @@
         <w:t>__</w:t>
       </w:r>
       <w:proofErr w:type="spellStart"/>
-      <w:proofErr w:type="gramStart"/>
       <w:r>
         <w:t>c</w:t>
       </w:r>
@@ -222,7 +427,6 @@
         <w:t>.object</w:t>
       </w:r>
       <w:proofErr w:type="spellEnd"/>
-      <w:proofErr w:type="gramEnd"/>
       <w:r>
         <w:rPr>
           <w:lang w:val="en-US"/>
@@ -324,7 +528,7 @@
       </w:r>
     </w:p>
     <w:p>
-      <w:hyperlink r:id="rId7" w:history="1">
+      <w:hyperlink r:id="rId8" w:history="1">
         <w:r>
           <w:rPr>
             <w:rStyle w:val="Hyperlink"/>
@@ -347,7 +551,7 @@
           <w:shd w:val="clear" w:color="auto" w:fill="FFFFFF"/>
         </w:rPr>
       </w:pPr>
-      <w:hyperlink r:id="rId8" w:history="1">
+      <w:hyperlink r:id="rId9" w:history="1">
         <w:r>
           <w:rPr>
             <w:rStyle w:val="Hyperlink"/>
@@ -376,7 +580,10 @@
           <w:sz w:val="18"/>
           <w:szCs w:val="18"/>
         </w:rPr>
-        <w:t>#Ticket 18765</w:t>
+        <w:t xml:space="preserve">#Ticket </w:t>
+      </w:r>
+      <w:r>
+        <w:t>18792</w:t>
       </w:r>
     </w:p>
     <w:p>
@@ -386,26 +593,17 @@
           <w:lang w:val="en-US"/>
         </w:rPr>
       </w:pPr>
-      <w:proofErr w:type="spellStart"/>
-      <w:r>
-        <w:t>glato</w:t>
-      </w:r>
-      <w:proofErr w:type="spellEnd"/>
-      <w:r>
-        <w:t>__</w:t>
-      </w:r>
-      <w:proofErr w:type="spellStart"/>
-      <w:proofErr w:type="gramStart"/>
-      <w:r>
-        <w:t>c.object</w:t>
-      </w:r>
-      <w:proofErr w:type="spellEnd"/>
-      <w:proofErr w:type="gramEnd"/>
+      <w:r>
+        <w:t>glfstmplt3__c</w:t>
+      </w:r>
+      <w:r>
+        <w:t>.object</w:t>
+      </w:r>
       <w:r>
         <w:rPr>
           <w:lang w:val="en-US"/>
         </w:rPr>
-        <w:t xml:space="preserve"> - Check FLS and provide field accessibility to System Admin profile</w:t>
+        <w:t xml:space="preserve"> – New Picklist Values</w:t>
       </w:r>
     </w:p>
     <w:p>
@@ -413,7 +611,338 @@
         <w:pStyle w:val="ListParagraph"/>
         <w:numPr>
           <w:ilvl w:val="0"/>
-          <w:numId w:val="12"/>
+          <w:numId w:val="6"/>
+        </w:numPr>
+        <w:rPr>
+          <w:highlight w:val="yellow"/>
+        </w:rPr>
+      </w:pPr>
+      <w:r>
+        <w:rPr>
+          <w:rFonts w:ascii="Consolas" w:hAnsi="Consolas" w:cs="Consolas"/>
+          <w:color w:val="000000"/>
+          <w:sz w:val="20"/>
+          <w:szCs w:val="20"/>
+          <w:highlight w:val="yellow"/>
+        </w:rPr>
+        <w:t>glfstmplt3_ptdytd__c</w:t>
+      </w:r>
+    </w:p>
+    <w:p>
+      <w:pPr>
+        <w:ind w:left="1980"/>
+        <w:jc w:val="both"/>
+        <w:rPr>
+          <w:rFonts w:ascii="Consolas" w:hAnsi="Consolas" w:cs="Consolas"/>
+          <w:color w:val="000000"/>
+          <w:sz w:val="20"/>
+          <w:szCs w:val="20"/>
+        </w:rPr>
+      </w:pPr>
+      <w:r>
+        <w:rPr>
+          <w:rFonts w:ascii="Consolas" w:hAnsi="Consolas" w:cs="Consolas"/>
+          <w:color w:val="000000"/>
+          <w:sz w:val="20"/>
+          <w:szCs w:val="20"/>
+          <w:highlight w:val="white"/>
+        </w:rPr>
+        <w:t>Period Totals – Credits</w:t>
+      </w:r>
+    </w:p>
+    <w:p>
+      <w:pPr>
+        <w:ind w:left="1980"/>
+        <w:jc w:val="both"/>
+      </w:pPr>
+      <w:r>
+        <w:rPr>
+          <w:rFonts w:ascii="Consolas" w:hAnsi="Consolas" w:cs="Consolas"/>
+          <w:color w:val="000000"/>
+          <w:sz w:val="20"/>
+          <w:szCs w:val="20"/>
+          <w:highlight w:val="white"/>
+        </w:rPr>
+        <w:t>Period Totals – Debits</w:t>
+      </w:r>
+    </w:p>
+    <w:p>
+      <w:pPr>
+        <w:ind w:left="1980"/>
+        <w:jc w:val="both"/>
+      </w:pPr>
+      <w:r>
+        <w:rPr>
+          <w:rFonts w:ascii="Consolas" w:hAnsi="Consolas" w:cs="Consolas"/>
+          <w:color w:val="000000"/>
+          <w:sz w:val="20"/>
+          <w:szCs w:val="20"/>
+          <w:highlight w:val="white"/>
+        </w:rPr>
+        <w:t>Year to Date Totals – Credits</w:t>
+      </w:r>
+    </w:p>
+    <w:p>
+      <w:pPr>
+        <w:ind w:left="1980"/>
+        <w:jc w:val="both"/>
+      </w:pPr>
+      <w:r>
+        <w:rPr>
+          <w:rFonts w:ascii="Consolas" w:hAnsi="Consolas" w:cs="Consolas"/>
+          <w:color w:val="000000"/>
+          <w:sz w:val="20"/>
+          <w:szCs w:val="20"/>
+          <w:highlight w:val="white"/>
+        </w:rPr>
+        <w:t>Year to Date Totals – Debits</w:t>
+      </w:r>
+    </w:p>
+    <w:p>
+      <w:pPr>
+        <w:ind w:left="1980"/>
+        <w:jc w:val="both"/>
+      </w:pPr>
+      <w:r>
+        <w:rPr>
+          <w:rFonts w:ascii="Consolas" w:hAnsi="Consolas" w:cs="Consolas"/>
+          <w:color w:val="000000"/>
+          <w:sz w:val="20"/>
+          <w:szCs w:val="20"/>
+          <w:highlight w:val="white"/>
+        </w:rPr>
+        <w:t>YTD Period Average – Credits</w:t>
+      </w:r>
+    </w:p>
+    <w:p>
+      <w:pPr>
+        <w:ind w:left="1980"/>
+        <w:jc w:val="both"/>
+        <w:rPr>
+          <w:rFonts w:ascii="Consolas" w:hAnsi="Consolas" w:cs="Consolas"/>
+          <w:color w:val="000000"/>
+          <w:sz w:val="20"/>
+          <w:szCs w:val="20"/>
+        </w:rPr>
+      </w:pPr>
+      <w:r>
+        <w:rPr>
+          <w:rFonts w:ascii="Consolas" w:hAnsi="Consolas" w:cs="Consolas"/>
+          <w:color w:val="000000"/>
+          <w:sz w:val="20"/>
+          <w:szCs w:val="20"/>
+          <w:highlight w:val="white"/>
+        </w:rPr>
+        <w:t>YTD Period Average - Debits</w:t>
+      </w:r>
+    </w:p>
+    <w:p>
+      <w:pPr>
+        <w:rPr>
+          <w:rFonts w:ascii="Arial" w:hAnsi="Arial" w:cs="Arial"/>
+          <w:sz w:val="18"/>
+          <w:szCs w:val="18"/>
+          <w:shd w:val="clear" w:color="auto" w:fill="FFFFFF"/>
+        </w:rPr>
+      </w:pPr>
+      <w:r>
+        <w:rPr>
+          <w:rFonts w:ascii="Arial" w:hAnsi="Arial" w:cs="Arial"/>
+          <w:sz w:val="18"/>
+          <w:szCs w:val="18"/>
+          <w:shd w:val="clear" w:color="auto" w:fill="FFFFFF"/>
+        </w:rPr>
+        <w:t>#Ticket 18872</w:t>
+      </w:r>
+      <w:r>
+        <w:rPr>
+          <w:rFonts w:ascii="Arial" w:hAnsi="Arial" w:cs="Arial"/>
+          <w:sz w:val="18"/>
+          <w:szCs w:val="18"/>
+          <w:shd w:val="clear" w:color="auto" w:fill="FFFFFF"/>
+        </w:rPr>
+        <w:t xml:space="preserve"> – </w:t>
+      </w:r>
+      <w:r>
+        <w:rPr>
+          <w:rFonts w:ascii="Arial" w:hAnsi="Arial" w:cs="Arial"/>
+          <w:sz w:val="18"/>
+          <w:szCs w:val="18"/>
+          <w:highlight w:val="yellow"/>
+          <w:shd w:val="clear" w:color="auto" w:fill="FFFFFF"/>
+        </w:rPr>
+        <w:t xml:space="preserve">Whiting </w:t>
+      </w:r>
+      <w:proofErr w:type="gramStart"/>
+      <w:r>
+        <w:rPr>
+          <w:rFonts w:ascii="Arial" w:hAnsi="Arial" w:cs="Arial"/>
+          <w:sz w:val="18"/>
+          <w:szCs w:val="18"/>
+          <w:highlight w:val="yellow"/>
+          <w:shd w:val="clear" w:color="auto" w:fill="FFFFFF"/>
+        </w:rPr>
+        <w:t>Only</w:t>
+      </w:r>
+      <w:proofErr w:type="gramEnd"/>
+      <w:r>
+        <w:rPr>
+          <w:rFonts w:ascii="Arial" w:hAnsi="Arial" w:cs="Arial"/>
+          <w:sz w:val="18"/>
+          <w:szCs w:val="18"/>
+          <w:highlight w:val="yellow"/>
+          <w:shd w:val="clear" w:color="auto" w:fill="FFFFFF"/>
+        </w:rPr>
+        <w:t xml:space="preserve"> (already completed by Dust</w:t>
+      </w:r>
+      <w:r>
+        <w:rPr>
+          <w:rFonts w:ascii="Arial" w:hAnsi="Arial" w:cs="Arial"/>
+          <w:sz w:val="18"/>
+          <w:szCs w:val="18"/>
+          <w:highlight w:val="yellow"/>
+          <w:shd w:val="clear" w:color="auto" w:fill="FFFFFF"/>
+        </w:rPr>
+        <w:t>i</w:t>
+      </w:r>
+      <w:r>
+        <w:rPr>
+          <w:rFonts w:ascii="Arial" w:hAnsi="Arial" w:cs="Arial"/>
+          <w:sz w:val="18"/>
+          <w:szCs w:val="18"/>
+          <w:highlight w:val="yellow"/>
+          <w:shd w:val="clear" w:color="auto" w:fill="FFFFFF"/>
+        </w:rPr>
+        <w:t>n)</w:t>
+      </w:r>
+    </w:p>
+    <w:p>
+      <w:pPr>
+        <w:rPr>
+          <w:rFonts w:ascii="Arial" w:hAnsi="Arial" w:cs="Arial"/>
+          <w:sz w:val="18"/>
+          <w:szCs w:val="18"/>
+          <w:shd w:val="clear" w:color="auto" w:fill="FFFFFF"/>
+        </w:rPr>
+      </w:pPr>
+      <w:r>
+        <w:rPr>
+          <w:rFonts w:ascii="Arial" w:hAnsi="Arial" w:cs="Arial"/>
+          <w:sz w:val="18"/>
+          <w:szCs w:val="18"/>
+          <w:shd w:val="clear" w:color="auto" w:fill="FFFFFF"/>
+        </w:rPr>
+        <w:t>Enable FLS for all fields on the 4 S-Docs objects for all RSF profiles (per Dustin)</w:t>
+      </w:r>
+    </w:p>
+    <w:p>
+      <w:pPr>
+        <w:rPr>
+          <w:rFonts w:ascii="Arial" w:hAnsi="Arial" w:cs="Arial"/>
+          <w:strike/>
+          <w:sz w:val="18"/>
+          <w:szCs w:val="18"/>
+          <w:shd w:val="clear" w:color="auto" w:fill="FFFFFF"/>
+        </w:rPr>
+      </w:pPr>
+      <w:r>
+        <w:rPr>
+          <w:rFonts w:ascii="Arial" w:hAnsi="Arial" w:cs="Arial"/>
+          <w:strike/>
+          <w:sz w:val="18"/>
+          <w:szCs w:val="18"/>
+          <w:highlight w:val="yellow"/>
+          <w:shd w:val="clear" w:color="auto" w:fill="FFFFFF"/>
+        </w:rPr>
+        <w:t xml:space="preserve">Provide View all and </w:t>
+      </w:r>
+      <w:proofErr w:type="gramStart"/>
+      <w:r>
+        <w:rPr>
+          <w:rFonts w:ascii="Arial" w:hAnsi="Arial" w:cs="Arial"/>
+          <w:strike/>
+          <w:sz w:val="18"/>
+          <w:szCs w:val="18"/>
+          <w:highlight w:val="yellow"/>
+          <w:shd w:val="clear" w:color="auto" w:fill="FFFFFF"/>
+        </w:rPr>
+        <w:t>Modify</w:t>
+      </w:r>
+      <w:proofErr w:type="gramEnd"/>
+      <w:r>
+        <w:rPr>
+          <w:rFonts w:ascii="Arial" w:hAnsi="Arial" w:cs="Arial"/>
+          <w:strike/>
+          <w:sz w:val="18"/>
+          <w:szCs w:val="18"/>
+          <w:highlight w:val="yellow"/>
+          <w:shd w:val="clear" w:color="auto" w:fill="FFFFFF"/>
+        </w:rPr>
+        <w:t xml:space="preserve"> all permissions to all S-Docs fields for RSF profiles</w:t>
+      </w:r>
+    </w:p>
+    <w:p>
+      <w:pPr>
+        <w:rPr>
+          <w:rFonts w:ascii="Arial" w:eastAsia="Times New Roman" w:hAnsi="Arial" w:cs="Arial"/>
+          <w:color w:val="222222"/>
+          <w:sz w:val="18"/>
+          <w:szCs w:val="18"/>
+        </w:rPr>
+      </w:pPr>
+    </w:p>
+    <w:p>
+      <w:pPr>
+        <w:rPr>
+          <w:rFonts w:ascii="Arial" w:eastAsia="Times New Roman" w:hAnsi="Arial" w:cs="Arial"/>
+          <w:color w:val="222222"/>
+          <w:sz w:val="18"/>
+          <w:szCs w:val="18"/>
+        </w:rPr>
+      </w:pPr>
+      <w:r>
+        <w:rPr>
+          <w:rFonts w:ascii="Arial" w:eastAsia="Times New Roman" w:hAnsi="Arial" w:cs="Arial"/>
+          <w:color w:val="222222"/>
+          <w:sz w:val="18"/>
+          <w:szCs w:val="18"/>
+        </w:rPr>
+        <w:t>#Ticket 18765</w:t>
+      </w:r>
+    </w:p>
+    <w:p>
+      <w:pPr>
+        <w:spacing w:after="0" w:line="240" w:lineRule="auto"/>
+        <w:rPr>
+          <w:lang w:val="en-US"/>
+        </w:rPr>
+      </w:pPr>
+      <w:proofErr w:type="spellStart"/>
+      <w:r>
+        <w:t>glato</w:t>
+      </w:r>
+      <w:proofErr w:type="spellEnd"/>
+      <w:r>
+        <w:t>__</w:t>
+      </w:r>
+      <w:proofErr w:type="spellStart"/>
+      <w:r>
+        <w:t>c.object</w:t>
+      </w:r>
+      <w:proofErr w:type="spellEnd"/>
+      <w:r>
+        <w:rPr>
+          <w:lang w:val="en-US"/>
+        </w:rPr>
+        <w:t xml:space="preserve"> - Check FLS and provide field accessibility to System Admin profile</w:t>
+      </w:r>
+    </w:p>
+    <w:p>
+      <w:pPr>
+        <w:pStyle w:val="ListParagraph"/>
+        <w:numPr>
+          <w:ilvl w:val="0"/>
+          <w:numId w:val="14"/>
         </w:numPr>
         <w:spacing w:after="0" w:line="240" w:lineRule="auto"/>
         <w:contextualSpacing w:val="0"/>
@@ -427,6 +956,7 @@
           <w:highlight w:val="yellow"/>
           <w:lang w:val="en-US"/>
         </w:rPr>
+        <w:lastRenderedPageBreak/>
         <w:t>New field:</w:t>
       </w:r>
     </w:p>
@@ -486,17 +1016,24 @@
           <w:szCs w:val="18"/>
         </w:rPr>
       </w:pPr>
-      <w:r>
-        <w:rPr>
-          <w:rFonts w:ascii="Arial" w:eastAsia="Times New Roman" w:hAnsi="Arial" w:cs="Arial"/>
-          <w:color w:val="222222"/>
-          <w:sz w:val="18"/>
-          <w:szCs w:val="18"/>
-        </w:rPr>
-        <w:t xml:space="preserve">#Ticket </w:t>
-      </w:r>
-      <w:r>
-        <w:t>18792</w:t>
+    </w:p>
+    <w:p>
+      <w:pPr>
+        <w:rPr>
+          <w:rFonts w:ascii="Arial" w:eastAsia="Times New Roman" w:hAnsi="Arial" w:cs="Arial"/>
+          <w:color w:val="222222"/>
+          <w:sz w:val="18"/>
+          <w:szCs w:val="18"/>
+        </w:rPr>
+      </w:pPr>
+      <w:r>
+        <w:rPr>
+          <w:rFonts w:ascii="Arial" w:eastAsia="Times New Roman" w:hAnsi="Arial" w:cs="Arial"/>
+          <w:color w:val="222222"/>
+          <w:sz w:val="18"/>
+          <w:szCs w:val="18"/>
+        </w:rPr>
+        <w:t>#Ticket 19002</w:t>
       </w:r>
     </w:p>
     <w:p>
@@ -506,180 +1043,6 @@
           <w:lang w:val="en-US"/>
         </w:rPr>
       </w:pPr>
-      <w:r>
-        <w:t>glfstmplt3__</w:t>
-      </w:r>
-      <w:proofErr w:type="gramStart"/>
-      <w:r>
-        <w:t>c</w:t>
-      </w:r>
-      <w:r>
-        <w:t>.object</w:t>
-      </w:r>
-      <w:proofErr w:type="gramEnd"/>
-      <w:r>
-        <w:rPr>
-          <w:lang w:val="en-US"/>
-        </w:rPr>
-        <w:t xml:space="preserve"> – New Picklist Values</w:t>
-      </w:r>
-    </w:p>
-    <w:p>
-      <w:pPr>
-        <w:pStyle w:val="ListParagraph"/>
-        <w:numPr>
-          <w:ilvl w:val="0"/>
-          <w:numId w:val="6"/>
-        </w:numPr>
-        <w:rPr>
-          <w:highlight w:val="yellow"/>
-        </w:rPr>
-      </w:pPr>
-      <w:r>
-        <w:rPr>
-          <w:rFonts w:ascii="Consolas" w:hAnsi="Consolas" w:cs="Consolas"/>
-          <w:color w:val="000000"/>
-          <w:sz w:val="20"/>
-          <w:szCs w:val="20"/>
-          <w:highlight w:val="yellow"/>
-        </w:rPr>
-        <w:t>glfstmplt3_ptdytd__c</w:t>
-      </w:r>
-    </w:p>
-    <w:p>
-      <w:pPr>
-        <w:ind w:left="1980"/>
-        <w:jc w:val="both"/>
-        <w:rPr>
-          <w:rFonts w:ascii="Consolas" w:hAnsi="Consolas" w:cs="Consolas"/>
-          <w:color w:val="000000"/>
-          <w:sz w:val="20"/>
-          <w:szCs w:val="20"/>
-        </w:rPr>
-      </w:pPr>
-      <w:r>
-        <w:rPr>
-          <w:rFonts w:ascii="Consolas" w:hAnsi="Consolas" w:cs="Consolas"/>
-          <w:color w:val="000000"/>
-          <w:sz w:val="20"/>
-          <w:szCs w:val="20"/>
-          <w:highlight w:val="white"/>
-        </w:rPr>
-        <w:t>Period Totals – Credits</w:t>
-      </w:r>
-    </w:p>
-    <w:p>
-      <w:pPr>
-        <w:ind w:left="1980"/>
-        <w:jc w:val="both"/>
-      </w:pPr>
-      <w:r>
-        <w:rPr>
-          <w:rFonts w:ascii="Consolas" w:hAnsi="Consolas" w:cs="Consolas"/>
-          <w:color w:val="000000"/>
-          <w:sz w:val="20"/>
-          <w:szCs w:val="20"/>
-          <w:highlight w:val="white"/>
-        </w:rPr>
-        <w:t>Period Totals – Debits</w:t>
-      </w:r>
-    </w:p>
-    <w:p>
-      <w:pPr>
-        <w:ind w:left="1980"/>
-        <w:jc w:val="both"/>
-      </w:pPr>
-      <w:r>
-        <w:rPr>
-          <w:rFonts w:ascii="Consolas" w:hAnsi="Consolas" w:cs="Consolas"/>
-          <w:color w:val="000000"/>
-          <w:sz w:val="20"/>
-          <w:szCs w:val="20"/>
-          <w:highlight w:val="white"/>
-        </w:rPr>
-        <w:t>Year to Date Totals – Credits</w:t>
-      </w:r>
-    </w:p>
-    <w:p>
-      <w:pPr>
-        <w:ind w:left="1980"/>
-        <w:jc w:val="both"/>
-      </w:pPr>
-      <w:r>
-        <w:rPr>
-          <w:rFonts w:ascii="Consolas" w:hAnsi="Consolas" w:cs="Consolas"/>
-          <w:color w:val="000000"/>
-          <w:sz w:val="20"/>
-          <w:szCs w:val="20"/>
-          <w:highlight w:val="white"/>
-        </w:rPr>
-        <w:t>Year to Date Totals – Debits</w:t>
-      </w:r>
-    </w:p>
-    <w:p>
-      <w:pPr>
-        <w:ind w:left="1980"/>
-        <w:jc w:val="both"/>
-      </w:pPr>
-      <w:r>
-        <w:rPr>
-          <w:rFonts w:ascii="Consolas" w:hAnsi="Consolas" w:cs="Consolas"/>
-          <w:color w:val="000000"/>
-          <w:sz w:val="20"/>
-          <w:szCs w:val="20"/>
-          <w:highlight w:val="white"/>
-        </w:rPr>
-        <w:t>YTD Period Average – Credits</w:t>
-      </w:r>
-    </w:p>
-    <w:p>
-      <w:pPr>
-        <w:ind w:left="1980"/>
-        <w:jc w:val="both"/>
-        <w:rPr>
-          <w:rFonts w:ascii="Consolas" w:hAnsi="Consolas" w:cs="Consolas"/>
-          <w:color w:val="000000"/>
-          <w:sz w:val="20"/>
-          <w:szCs w:val="20"/>
-        </w:rPr>
-      </w:pPr>
-      <w:r>
-        <w:rPr>
-          <w:rFonts w:ascii="Consolas" w:hAnsi="Consolas" w:cs="Consolas"/>
-          <w:color w:val="000000"/>
-          <w:sz w:val="20"/>
-          <w:szCs w:val="20"/>
-          <w:highlight w:val="white"/>
-        </w:rPr>
-        <w:t>YTD Period Average - Debits</w:t>
-      </w:r>
-    </w:p>
-    <w:p>
-      <w:pPr>
-        <w:rPr>
-          <w:rFonts w:ascii="Arial" w:eastAsia="Times New Roman" w:hAnsi="Arial" w:cs="Arial"/>
-          <w:color w:val="222222"/>
-          <w:sz w:val="18"/>
-          <w:szCs w:val="18"/>
-        </w:rPr>
-      </w:pPr>
-      <w:r>
-        <w:rPr>
-          <w:rFonts w:ascii="Arial" w:eastAsia="Times New Roman" w:hAnsi="Arial" w:cs="Arial"/>
-          <w:color w:val="222222"/>
-          <w:sz w:val="18"/>
-          <w:szCs w:val="18"/>
-        </w:rPr>
-        <w:t>#Ticket 19002</w:t>
-      </w:r>
-    </w:p>
-    <w:p>
-      <w:pPr>
-        <w:spacing w:after="0" w:line="240" w:lineRule="auto"/>
-        <w:rPr>
-          <w:lang w:val="en-US"/>
-        </w:rPr>
-      </w:pPr>
       <w:proofErr w:type="spellStart"/>
       <w:r>
         <w:t>arcashd</w:t>
@@ -689,12 +1052,10 @@
         <w:t>__</w:t>
       </w:r>
       <w:proofErr w:type="spellStart"/>
-      <w:proofErr w:type="gramStart"/>
       <w:r>
         <w:t>c.object</w:t>
       </w:r>
       <w:proofErr w:type="spellEnd"/>
-      <w:proofErr w:type="gramEnd"/>
       <w:r>
         <w:t xml:space="preserve"> </w:t>
       </w:r>
@@ -840,6 +1201,7 @@
         </w:rPr>
       </w:pPr>
       <w:proofErr w:type="spellStart"/>
+      <w:proofErr w:type="gramStart"/>
       <w:r>
         <w:t>arcashh</w:t>
       </w:r>
@@ -848,15 +1210,14 @@
         <w:t>__</w:t>
       </w:r>
       <w:proofErr w:type="spellStart"/>
-      <w:proofErr w:type="gramStart"/>
       <w:r>
         <w:t>c.object</w:t>
       </w:r>
       <w:proofErr w:type="spellEnd"/>
+      <w:r>
+        <w:t>-</w:t>
+      </w:r>
       <w:proofErr w:type="gramEnd"/>
-      <w:r>
-        <w:t>-</w:t>
-      </w:r>
       <w:r>
         <w:rPr>
           <w:lang w:val="en-US"/>
@@ -982,7 +1343,6 @@
         <w:rPr>
           <w:highlight w:val="yellow"/>
         </w:rPr>
-        <w:lastRenderedPageBreak/>
         <w:t>arcashh_</w:t>
       </w:r>
       <w:proofErr w:type="spellStart"/>
@@ -1038,12 +1398,10 @@
         <w:t>__</w:t>
       </w:r>
       <w:proofErr w:type="spellStart"/>
-      <w:proofErr w:type="gramStart"/>
       <w:r>
         <w:t>c.object</w:t>
       </w:r>
       <w:proofErr w:type="spellEnd"/>
-      <w:proofErr w:type="gramEnd"/>
       <w:r>
         <w:rPr>
           <w:lang w:val="en-US"/>
@@ -1138,65 +1496,6 @@
     <w:p>
       <w:pPr>
         <w:rPr>
-          <w:rFonts w:ascii="Arial" w:hAnsi="Arial" w:cs="Arial"/>
-          <w:sz w:val="18"/>
-          <w:szCs w:val="18"/>
-          <w:shd w:val="clear" w:color="auto" w:fill="FFFFFF"/>
-        </w:rPr>
-      </w:pPr>
-      <w:r>
-        <w:rPr>
-          <w:rFonts w:ascii="Arial" w:hAnsi="Arial" w:cs="Arial"/>
-          <w:sz w:val="18"/>
-          <w:szCs w:val="18"/>
-          <w:shd w:val="clear" w:color="auto" w:fill="FFFFFF"/>
-        </w:rPr>
-        <w:t>#Ticket 18872</w:t>
-      </w:r>
-    </w:p>
-    <w:p>
-      <w:pPr>
-        <w:rPr>
-          <w:rFonts w:ascii="Arial" w:hAnsi="Arial" w:cs="Arial"/>
-          <w:sz w:val="18"/>
-          <w:szCs w:val="18"/>
-          <w:shd w:val="clear" w:color="auto" w:fill="FFFFFF"/>
-        </w:rPr>
-      </w:pPr>
-      <w:r>
-        <w:rPr>
-          <w:rFonts w:ascii="Arial" w:hAnsi="Arial" w:cs="Arial"/>
-          <w:sz w:val="18"/>
-          <w:szCs w:val="18"/>
-          <w:highlight w:val="yellow"/>
-          <w:shd w:val="clear" w:color="auto" w:fill="FFFFFF"/>
-        </w:rPr>
-        <w:t xml:space="preserve">Provide View all and Modify all permissions to </w:t>
-      </w:r>
-      <w:r>
-        <w:rPr>
-          <w:rFonts w:ascii="Arial" w:hAnsi="Arial" w:cs="Arial"/>
-          <w:sz w:val="18"/>
-          <w:szCs w:val="18"/>
-          <w:highlight w:val="yellow"/>
-          <w:shd w:val="clear" w:color="auto" w:fill="FFFFFF"/>
-        </w:rPr>
-        <w:t xml:space="preserve">all S-Docs fields for </w:t>
-      </w:r>
-      <w:r>
-        <w:rPr>
-          <w:rFonts w:ascii="Arial" w:hAnsi="Arial" w:cs="Arial"/>
-          <w:sz w:val="18"/>
-          <w:szCs w:val="18"/>
-          <w:highlight w:val="yellow"/>
-          <w:shd w:val="clear" w:color="auto" w:fill="FFFFFF"/>
-        </w:rPr>
-        <w:t>RSF profiles</w:t>
-      </w:r>
-    </w:p>
-    <w:p>
-      <w:pPr>
-        <w:rPr>
           <w:b/>
           <w:sz w:val="28"/>
           <w:szCs w:val="28"/>
@@ -1229,7 +1528,7 @@
           <w:szCs w:val="18"/>
         </w:rPr>
       </w:pPr>
-      <w:hyperlink r:id="rId9" w:history="1">
+      <w:hyperlink r:id="rId10" w:history="1">
         <w:r>
           <w:rPr>
             <w:rStyle w:val="Hyperlink"/>
@@ -1248,7 +1547,7 @@
           <w:szCs w:val="18"/>
         </w:rPr>
       </w:pPr>
-      <w:hyperlink r:id="rId10" w:history="1">
+      <w:hyperlink r:id="rId11" w:history="1">
         <w:r>
           <w:rPr>
             <w:rStyle w:val="Hyperlink"/>
@@ -1298,7 +1597,7 @@
           <w:shd w:val="clear" w:color="auto" w:fill="FFFFFF"/>
         </w:rPr>
       </w:pPr>
-      <w:hyperlink r:id="rId11" w:tgtFrame="_blank" w:tooltip="This external link will open in a new window" w:history="1">
+      <w:hyperlink r:id="rId12" w:tgtFrame="_blank" w:tooltip="This external link will open in a new window" w:history="1">
         <w:r>
           <w:rPr>
             <w:rStyle w:val="Hyperlink"/>
@@ -1320,7 +1619,7 @@
           <w:szCs w:val="28"/>
         </w:rPr>
       </w:pPr>
-      <w:hyperlink r:id="rId12" w:history="1">
+      <w:hyperlink r:id="rId13" w:history="1">
         <w:r>
           <w:rPr>
             <w:rStyle w:val="Hyperlink"/>
@@ -1369,7 +1668,7 @@
           <w:szCs w:val="18"/>
         </w:rPr>
       </w:pPr>
-      <w:hyperlink r:id="rId13" w:history="1">
+      <w:hyperlink r:id="rId14" w:history="1">
         <w:r>
           <w:rPr>
             <w:rStyle w:val="Hyperlink"/>
@@ -1417,6 +1716,7 @@
         </w:rPr>
       </w:pPr>
       <w:proofErr w:type="spellStart"/>
+      <w:proofErr w:type="gramStart"/>
       <w:r>
         <w:rPr>
           <w:rFonts w:cstheme="minorHAnsi"/>
@@ -1428,27 +1728,20 @@
         <w:rPr>
           <w:rFonts w:cstheme="minorHAnsi"/>
         </w:rPr>
-        <w:t>__</w:t>
-      </w:r>
-      <w:proofErr w:type="gramStart"/>
-      <w:r>
-        <w:rPr>
-          <w:rFonts w:cstheme="minorHAnsi"/>
-        </w:rPr>
-        <w:t>c</w:t>
+        <w:t>__c</w:t>
       </w:r>
       <w:r>
         <w:rPr>
           <w:lang w:val="en-US"/>
         </w:rPr>
-        <w:t>.object</w:t>
+        <w:t>.object-</w:t>
       </w:r>
       <w:proofErr w:type="gramEnd"/>
       <w:r>
         <w:rPr>
           <w:lang w:val="en-US"/>
         </w:rPr>
-        <w:t>- Check FLS and provide fiel</w:t>
+        <w:t xml:space="preserve"> Check FLS and provide fiel</w:t>
       </w:r>
       <w:r>
         <w:rPr>
@@ -1582,7 +1875,7 @@
           <w:szCs w:val="18"/>
         </w:rPr>
       </w:pPr>
-      <w:hyperlink r:id="rId14" w:history="1">
+      <w:hyperlink r:id="rId15" w:history="1">
         <w:r>
           <w:rPr>
             <w:rStyle w:val="Hyperlink"/>
@@ -1621,10 +1914,12 @@
         </w:rPr>
       </w:pPr>
       <w:proofErr w:type="spellStart"/>
+      <w:proofErr w:type="gramStart"/>
       <w:r>
         <w:rPr>
           <w:lang w:val="en-US"/>
         </w:rPr>
+        <w:lastRenderedPageBreak/>
         <w:t>glbankacct</w:t>
       </w:r>
       <w:proofErr w:type="spellEnd"/>
@@ -1635,7 +1930,6 @@
         <w:t>__</w:t>
       </w:r>
       <w:proofErr w:type="spellStart"/>
-      <w:proofErr w:type="gramStart"/>
       <w:r>
         <w:rPr>
           <w:lang w:val="en-US"/>
@@ -1643,12 +1937,18 @@
         <w:t>c.object</w:t>
       </w:r>
       <w:proofErr w:type="spellEnd"/>
+      <w:r>
+        <w:rPr>
+          <w:lang w:val="en-US"/>
+        </w:rPr>
+        <w:t>-</w:t>
+      </w:r>
       <w:proofErr w:type="gramEnd"/>
       <w:r>
         <w:rPr>
           <w:lang w:val="en-US"/>
         </w:rPr>
-        <w:t>- Check FLS</w:t>
+        <w:t xml:space="preserve"> Check FLS</w:t>
       </w:r>
       <w:r>
         <w:rPr>
@@ -1790,20 +2090,32 @@
         <w:t>__</w:t>
       </w:r>
       <w:proofErr w:type="spellStart"/>
+      <w:r>
+        <w:rPr>
+          <w:lang w:val="en-US"/>
+        </w:rPr>
+        <w:t>c.object</w:t>
+      </w:r>
+      <w:proofErr w:type="spellEnd"/>
+      <w:r>
+        <w:rPr>
+          <w:lang w:val="en-US"/>
+        </w:rPr>
+        <w:t xml:space="preserve"> – </w:t>
+      </w:r>
       <w:proofErr w:type="gramStart"/>
       <w:r>
         <w:rPr>
           <w:lang w:val="en-US"/>
         </w:rPr>
-        <w:t>c.object</w:t>
-      </w:r>
-      <w:proofErr w:type="spellEnd"/>
+        <w:t>check</w:t>
+      </w:r>
       <w:proofErr w:type="gramEnd"/>
       <w:r>
         <w:rPr>
           <w:lang w:val="en-US"/>
         </w:rPr>
-        <w:t xml:space="preserve"> – check FLS</w:t>
+        <w:t xml:space="preserve"> FLS</w:t>
       </w:r>
       <w:r>
         <w:rPr>
@@ -1907,7 +2219,7 @@
           <w:szCs w:val="18"/>
         </w:rPr>
       </w:pPr>
-      <w:hyperlink r:id="rId15" w:history="1">
+      <w:hyperlink r:id="rId16" w:history="1">
         <w:r>
           <w:rPr>
             <w:rStyle w:val="Hyperlink"/>
@@ -1935,7 +2247,6 @@
           <w:sz w:val="18"/>
           <w:szCs w:val="18"/>
         </w:rPr>
-        <w:lastRenderedPageBreak/>
         <w:t>#Ticket 18487</w:t>
       </w:r>
     </w:p>
@@ -1969,6 +2280,25 @@
         <w:t>__</w:t>
       </w:r>
       <w:proofErr w:type="spellStart"/>
+      <w:r>
+        <w:rPr>
+          <w:rFonts w:ascii="Arial" w:eastAsia="Times New Roman" w:hAnsi="Arial" w:cs="Arial"/>
+          <w:color w:val="222222"/>
+          <w:sz w:val="18"/>
+          <w:szCs w:val="18"/>
+        </w:rPr>
+        <w:t>c.object</w:t>
+      </w:r>
+      <w:proofErr w:type="spellEnd"/>
+      <w:r>
+        <w:rPr>
+          <w:rFonts w:ascii="Arial" w:eastAsia="Times New Roman" w:hAnsi="Arial" w:cs="Arial"/>
+          <w:color w:val="222222"/>
+          <w:sz w:val="18"/>
+          <w:szCs w:val="18"/>
+        </w:rPr>
+        <w:t xml:space="preserve"> </w:t>
+      </w:r>
       <w:proofErr w:type="gramStart"/>
       <w:r>
         <w:rPr>
@@ -1977,30 +2307,20 @@
           <w:sz w:val="18"/>
           <w:szCs w:val="18"/>
         </w:rPr>
-        <w:t>c.object</w:t>
+        <w:t xml:space="preserve">–  </w:t>
+      </w:r>
+      <w:proofErr w:type="spellStart"/>
+      <w:r>
+        <w:rPr>
+          <w:rFonts w:ascii="Arial" w:eastAsia="Times New Roman" w:hAnsi="Arial" w:cs="Arial"/>
+          <w:color w:val="222222"/>
+          <w:sz w:val="18"/>
+          <w:szCs w:val="18"/>
+        </w:rPr>
+        <w:t>filterreporttype</w:t>
       </w:r>
       <w:proofErr w:type="spellEnd"/>
       <w:proofErr w:type="gramEnd"/>
-      <w:r>
-        <w:rPr>
-          <w:rFonts w:ascii="Arial" w:eastAsia="Times New Roman" w:hAnsi="Arial" w:cs="Arial"/>
-          <w:color w:val="222222"/>
-          <w:sz w:val="18"/>
-          <w:szCs w:val="18"/>
-        </w:rPr>
-        <w:t xml:space="preserve"> –  </w:t>
-      </w:r>
-      <w:proofErr w:type="spellStart"/>
-      <w:r>
-        <w:rPr>
-          <w:rFonts w:ascii="Arial" w:eastAsia="Times New Roman" w:hAnsi="Arial" w:cs="Arial"/>
-          <w:color w:val="222222"/>
-          <w:sz w:val="18"/>
-          <w:szCs w:val="18"/>
-        </w:rPr>
-        <w:t>filterreporttype</w:t>
-      </w:r>
-      <w:proofErr w:type="spellEnd"/>
       <w:r>
         <w:rPr>
           <w:rFonts w:ascii="Arial" w:eastAsia="Times New Roman" w:hAnsi="Arial" w:cs="Arial"/>
@@ -2408,7 +2728,7 @@
           <w:szCs w:val="18"/>
         </w:rPr>
       </w:pPr>
-      <w:hyperlink r:id="rId16" w:history="1">
+      <w:hyperlink r:id="rId17" w:history="1">
         <w:r>
           <w:rPr>
             <w:rStyle w:val="Hyperlink"/>
@@ -2455,7 +2775,7 @@
           <w:szCs w:val="28"/>
         </w:rPr>
       </w:pPr>
-      <w:hyperlink r:id="rId17" w:history="1">
+      <w:hyperlink r:id="rId18" w:history="1">
         <w:r>
           <w:rPr>
             <w:rStyle w:val="Hyperlink"/>
@@ -2504,7 +2824,7 @@
           <w:szCs w:val="28"/>
         </w:rPr>
       </w:pPr>
-      <w:hyperlink r:id="rId18" w:history="1">
+      <w:hyperlink r:id="rId19" w:history="1">
         <w:r>
           <w:rPr>
             <w:rStyle w:val="Hyperlink"/>
@@ -2553,7 +2873,7 @@
           <w:szCs w:val="28"/>
         </w:rPr>
       </w:pPr>
-      <w:hyperlink r:id="rId19" w:history="1">
+      <w:hyperlink r:id="rId20" w:history="1">
         <w:r>
           <w:rPr>
             <w:rStyle w:val="Hyperlink"/>
@@ -2596,7 +2916,7 @@
       </w:r>
     </w:p>
     <w:p>
-      <w:hyperlink r:id="rId20" w:history="1">
+      <w:hyperlink r:id="rId21" w:history="1">
         <w:r>
           <w:rPr>
             <w:rStyle w:val="Hyperlink"/>
@@ -2619,7 +2939,7 @@
           <w:szCs w:val="28"/>
         </w:rPr>
       </w:pPr>
-      <w:hyperlink r:id="rId21" w:history="1">
+      <w:hyperlink r:id="rId22" w:history="1">
         <w:r>
           <w:rPr>
             <w:rStyle w:val="Hyperlink"/>
@@ -2651,7 +2971,6 @@
           <w:szCs w:val="24"/>
           <w:shd w:val="clear" w:color="auto" w:fill="FFFFFF"/>
         </w:rPr>
-        <w:lastRenderedPageBreak/>
         <w:t>#Ticket 18126</w:t>
       </w:r>
     </w:p>
@@ -3336,7 +3655,7 @@
           <w:highlight w:val="yellow"/>
         </w:rPr>
       </w:pPr>
-      <w:hyperlink r:id="rId22" w:anchor="diff_489788d0f79e3766ea9f3224be12590451ac184d" w:history="1">
+      <w:hyperlink r:id="rId23" w:anchor="diff_489788d0f79e3766ea9f3224be12590451ac184d" w:history="1">
         <w:proofErr w:type="spellStart"/>
         <w:r>
           <w:rPr>
@@ -3540,7 +3859,7 @@
           <w:szCs w:val="24"/>
         </w:rPr>
       </w:pPr>
-      <w:hyperlink r:id="rId23" w:anchor="diff_1f09d8111297c67683d335d9a5422dc37e4206d0" w:history="1">
+      <w:hyperlink r:id="rId24" w:anchor="diff_1f09d8111297c67683d335d9a5422dc37e4206d0" w:history="1">
         <w:proofErr w:type="spellStart"/>
         <w:r>
           <w:rPr>
@@ -3803,7 +4122,6 @@
           <w:sz w:val="24"/>
           <w:szCs w:val="24"/>
         </w:rPr>
-        <w:lastRenderedPageBreak/>
         <w:t>#Ticket 17869</w:t>
       </w:r>
     </w:p>
@@ -3883,7 +4201,7 @@
         </w:rPr>
         <w:t xml:space="preserve"> - </w:t>
       </w:r>
-      <w:hyperlink r:id="rId24" w:history="1">
+      <w:hyperlink r:id="rId25" w:history="1">
         <w:r>
           <w:rPr>
             <w:rStyle w:val="Hyperlink"/>
@@ -3906,7 +4224,7 @@
           <w:szCs w:val="24"/>
         </w:rPr>
       </w:pPr>
-      <w:hyperlink r:id="rId25" w:anchor="diff_4416e22aacfb4a8c9233f9a4de66b6747978d64c" w:history="1">
+      <w:hyperlink r:id="rId26" w:anchor="diff_4416e22aacfb4a8c9233f9a4de66b6747978d64c" w:history="1">
         <w:r>
           <w:rPr>
             <w:rStyle w:val="Hyperlink"/>
@@ -4070,7 +4388,7 @@
           <w:szCs w:val="20"/>
         </w:rPr>
       </w:pPr>
-      <w:hyperlink r:id="rId26" w:anchor="diff_e92b17fbde1689b6166d848ace2f2d27190ad056" w:history="1">
+      <w:hyperlink r:id="rId27" w:anchor="diff_e92b17fbde1689b6166d848ace2f2d27190ad056" w:history="1">
         <w:r>
           <w:rPr>
             <w:rStyle w:val="Hyperlink"/>
@@ -4561,6 +4879,7 @@
     <w:p/>
     <w:p>
       <w:r>
+        <w:lastRenderedPageBreak/>
         <w:t>#Ticket 17690</w:t>
       </w:r>
     </w:p>
@@ -4685,7 +5004,7 @@
           <w:szCs w:val="24"/>
         </w:rPr>
       </w:pPr>
-      <w:hyperlink r:id="rId27" w:anchor="diff_5498cb91ff60e55a0a0ecc0036d349c9f1d40871" w:history="1">
+      <w:hyperlink r:id="rId28" w:anchor="diff_5498cb91ff60e55a0a0ecc0036d349c9f1d40871" w:history="1">
         <w:proofErr w:type="spellStart"/>
         <w:r>
           <w:rPr>
@@ -4737,7 +5056,7 @@
           <w:szCs w:val="24"/>
         </w:rPr>
       </w:pPr>
-      <w:hyperlink r:id="rId28" w:anchor="diff_f23461386718fa0c7eddaf3b89c00ee14ac0479c" w:history="1">
+      <w:hyperlink r:id="rId29" w:anchor="diff_f23461386718fa0c7eddaf3b89c00ee14ac0479c" w:history="1">
         <w:r>
           <w:rPr>
             <w:rStyle w:val="Hyperlink"/>
@@ -4761,7 +5080,7 @@
           <w:szCs w:val="24"/>
         </w:rPr>
       </w:pPr>
-      <w:hyperlink r:id="rId29" w:anchor="diff_d8a8e93ba1d3cd9ded16ab2b0a059fbc0f499c1f" w:history="1">
+      <w:hyperlink r:id="rId30" w:anchor="diff_d8a8e93ba1d3cd9ded16ab2b0a059fbc0f499c1f" w:history="1">
         <w:proofErr w:type="spellStart"/>
         <w:r>
           <w:rPr>
@@ -4813,7 +5132,7 @@
           <w:szCs w:val="24"/>
         </w:rPr>
       </w:pPr>
-      <w:hyperlink r:id="rId30" w:anchor="diff_508a01ad4b6858d4fb1bc268480120389221a0f1" w:history="1">
+      <w:hyperlink r:id="rId31" w:anchor="diff_508a01ad4b6858d4fb1bc268480120389221a0f1" w:history="1">
         <w:proofErr w:type="spellStart"/>
         <w:r>
           <w:rPr>
@@ -4865,7 +5184,7 @@
           <w:szCs w:val="24"/>
         </w:rPr>
       </w:pPr>
-      <w:hyperlink r:id="rId31" w:anchor="diff_1674795245d8868a2cc1ed611cb8def37e9042ed" w:history="1">
+      <w:hyperlink r:id="rId32" w:anchor="diff_1674795245d8868a2cc1ed611cb8def37e9042ed" w:history="1">
         <w:r>
           <w:rPr>
             <w:rStyle w:val="Hyperlink"/>
@@ -4889,7 +5208,7 @@
           <w:szCs w:val="24"/>
         </w:rPr>
       </w:pPr>
-      <w:hyperlink r:id="rId32" w:anchor="diff_7bd9e53dfedb579f5ef6275fa1ed03a91e7473f6" w:history="1">
+      <w:hyperlink r:id="rId33" w:anchor="diff_7bd9e53dfedb579f5ef6275fa1ed03a91e7473f6" w:history="1">
         <w:r>
           <w:rPr>
             <w:rStyle w:val="Hyperlink"/>
@@ -4913,7 +5232,7 @@
           <w:szCs w:val="24"/>
         </w:rPr>
       </w:pPr>
-      <w:hyperlink r:id="rId33" w:anchor="diff_9d1fd03fd83c7ae63f6ec9f3cadb009771655ccb" w:history="1">
+      <w:hyperlink r:id="rId34" w:anchor="diff_9d1fd03fd83c7ae63f6ec9f3cadb009771655ccb" w:history="1">
         <w:proofErr w:type="spellStart"/>
         <w:r>
           <w:rPr>
@@ -4965,7 +5284,7 @@
           <w:szCs w:val="24"/>
         </w:rPr>
       </w:pPr>
-      <w:hyperlink r:id="rId34" w:anchor="diff_7f6f67dad36b653354ab4d4d235142f3062e68c3" w:history="1">
+      <w:hyperlink r:id="rId35" w:anchor="diff_7f6f67dad36b653354ab4d4d235142f3062e68c3" w:history="1">
         <w:proofErr w:type="spellStart"/>
         <w:r>
           <w:rPr>
@@ -5017,7 +5336,7 @@
           <w:szCs w:val="24"/>
         </w:rPr>
       </w:pPr>
-      <w:hyperlink r:id="rId35" w:anchor="diff_604516665eda1ce0165796dc83645df13bf1b103" w:history="1">
+      <w:hyperlink r:id="rId36" w:anchor="diff_604516665eda1ce0165796dc83645df13bf1b103" w:history="1">
         <w:proofErr w:type="spellStart"/>
         <w:r>
           <w:rPr>
@@ -5075,7 +5394,7 @@
           <w:szCs w:val="24"/>
         </w:rPr>
       </w:pPr>
-      <w:hyperlink r:id="rId36" w:anchor="diff_c50a02bace2603bd5e493c6f23d401157ab12767" w:history="1">
+      <w:hyperlink r:id="rId37" w:anchor="diff_c50a02bace2603bd5e493c6f23d401157ab12767" w:history="1">
         <w:proofErr w:type="spellStart"/>
         <w:r>
           <w:rPr>
@@ -5868,6 +6187,7 @@
           <w:shd w:val="clear" w:color="auto" w:fill="FFFF00"/>
           <w:lang w:eastAsia="en-IN"/>
         </w:rPr>
+        <w:lastRenderedPageBreak/>
         <w:t>11594_menu.txt</w:t>
       </w:r>
     </w:p>
@@ -5946,7 +6266,6 @@
           <w:szCs w:val="24"/>
           <w:highlight w:val="yellow"/>
         </w:rPr>
-        <w:lastRenderedPageBreak/>
         <w:t>Run 17611_menu.txt</w:t>
       </w:r>
     </w:p>
@@ -5965,17 +6284,27 @@
           <w:szCs w:val="24"/>
         </w:rPr>
       </w:pPr>
-      <w:r>
-        <w:rPr>
-          <w:rFonts w:ascii="Courier New" w:hAnsi="Courier New" w:cs="Courier New"/>
-          <w:sz w:val="24"/>
-          <w:szCs w:val="24"/>
-          <w:highlight w:val="yellow"/>
-        </w:rPr>
-        <w:t>manually delete the </w:t>
+      <w:proofErr w:type="gramStart"/>
+      <w:r>
+        <w:rPr>
+          <w:rFonts w:ascii="Courier New" w:hAnsi="Courier New" w:cs="Courier New"/>
+          <w:sz w:val="24"/>
+          <w:szCs w:val="24"/>
+          <w:highlight w:val="yellow"/>
+        </w:rPr>
+        <w:t>manually</w:t>
+      </w:r>
+      <w:proofErr w:type="gramEnd"/>
+      <w:r>
+        <w:rPr>
+          <w:rFonts w:ascii="Courier New" w:hAnsi="Courier New" w:cs="Courier New"/>
+          <w:sz w:val="24"/>
+          <w:szCs w:val="24"/>
+          <w:highlight w:val="yellow"/>
+        </w:rPr>
+        <w:t xml:space="preserve"> delete the </w:t>
       </w:r>
       <w:proofErr w:type="spellStart"/>
-      <w:proofErr w:type="gramStart"/>
       <w:r>
         <w:rPr>
           <w:rFonts w:ascii="Courier New" w:hAnsi="Courier New" w:cs="Courier New"/>
@@ -5986,7 +6315,6 @@
         <w:t>sydiv.trigger</w:t>
       </w:r>
       <w:proofErr w:type="spellEnd"/>
-      <w:proofErr w:type="gramEnd"/>
       <w:r>
         <w:rPr>
           <w:rFonts w:ascii="Courier New" w:hAnsi="Courier New" w:cs="Courier New"/>
@@ -6040,8 +6368,94 @@
 </file>
 
 <file path=word/numbering.xml><?xml version="1.0" encoding="utf-8"?>
-<w:numbering xmlns:wpc="http://schemas.microsoft.com/office/word/2010/wordprocessingCanvas" xmlns:cx="http://schemas.microsoft.com/office/drawing/2014/chartex" xmlns:cx1="http://schemas.microsoft.com/office/drawing/2015/9/8/chartex" xmlns:cx2="http://schemas.microsoft.com/office/drawing/2015/10/21/chartex" xmlns:cx3="http://schemas.microsoft.com/office/drawing/2016/5/9/chartex" xmlns:cx4="http://schemas.microsoft.com/office/drawing/2016/5/10/chartex" xmlns:cx5="http://schemas.microsoft.com/office/drawing/2016/5/11/chartex" xmlns:cx6="http://schemas.microsoft.com/office/drawing/2016/5/12/chartex" xmlns:cx7="http://schemas.microsoft.com/office/drawing/2016/5/13/chartex" xmlns:cx8="http://schemas.microsoft.com/office/drawing/2016/5/14/chartex" xmlns:mc="http://schemas.openxmlformats.org/markup-compatibility/2006" xmlns:aink="http://schemas.microsoft.com/office/drawing/2016/ink" xmlns:am3d="http://schemas.microsoft.com/office/drawing/2017/model3d" xmlns:o="urn:schemas-microsoft-com:office:office" xmlns:r="http://schemas.openxmlformats.org/officeDocument/2006/relationships" xmlns:m="http://schemas.openxmlformats.org/officeDocument/2006/math" xmlns:v="urn:schemas-microsoft-com:vml" xmlns:wp14="http://schemas.microsoft.com/office/word/2010/wordprocessingDrawing" xmlns:wp="http://schemas.openxmlformats.org/drawingml/2006/wordprocessingDrawing" xmlns:w10="urn:schemas-microsoft-com:office:word" xmlns:w="http://schemas.openxmlformats.org/wordprocessingml/2006/main" xmlns:w14="http://schemas.microsoft.com/office/word/2010/wordml" xmlns:w15="http://schemas.microsoft.com/office/word/2012/wordml" xmlns:w16cid="http://schemas.microsoft.com/office/word/2016/wordml/cid" xmlns:w16se="http://schemas.microsoft.com/office/word/2015/wordml/symex" xmlns:wpg="http://schemas.microsoft.com/office/word/2010/wordprocessingGroup" xmlns:wpi="http://schemas.microsoft.com/office/word/2010/wordprocessingInk" xmlns:wne="http://schemas.microsoft.com/office/word/2006/wordml" xmlns:wps="http://schemas.microsoft.com/office/word/2010/wordprocessingShape" mc:Ignorable="w14 w15 w16se w16cid wp14">
-  <w:abstractNum w:abstractNumId="0" w15:restartNumberingAfterBreak="0">
+<w:numbering xmlns:wpc="http://schemas.microsoft.com/office/word/2010/wordprocessingCanvas" xmlns:mc="http://schemas.openxmlformats.org/markup-compatibility/2006" xmlns:o="urn:schemas-microsoft-com:office:office" xmlns:r="http://schemas.openxmlformats.org/officeDocument/2006/relationships" xmlns:m="http://schemas.openxmlformats.org/officeDocument/2006/math" xmlns:v="urn:schemas-microsoft-com:vml" xmlns:wp14="http://schemas.microsoft.com/office/word/2010/wordprocessingDrawing" xmlns:wp="http://schemas.openxmlformats.org/drawingml/2006/wordprocessingDrawing" xmlns:w10="urn:schemas-microsoft-com:office:word" xmlns:w="http://schemas.openxmlformats.org/wordprocessingml/2006/main" xmlns:w14="http://schemas.microsoft.com/office/word/2010/wordml" xmlns:wpg="http://schemas.microsoft.com/office/word/2010/wordprocessingGroup" xmlns:wpi="http://schemas.microsoft.com/office/word/2010/wordprocessingInk" xmlns:wne="http://schemas.microsoft.com/office/word/2006/wordml" xmlns:wps="http://schemas.microsoft.com/office/word/2010/wordprocessingShape" mc:Ignorable="w14 wp14">
+  <w:abstractNum w:abstractNumId="0">
+    <w:nsid w:val="02BE6006"/>
+    <w:multiLevelType w:val="hybridMultilevel"/>
+    <w:tmpl w:val="66149CD2"/>
+    <w:lvl w:ilvl="0" w:tplc="0409001B">
+      <w:start w:val="1"/>
+      <w:numFmt w:val="lowerRoman"/>
+      <w:lvlText w:val="%1."/>
+      <w:lvlJc w:val="right"/>
+      <w:pPr>
+        <w:ind w:left="2160" w:hanging="180"/>
+      </w:pPr>
+    </w:lvl>
+    <w:lvl w:ilvl="1" w:tplc="40090019" w:tentative="1">
+      <w:start w:val="1"/>
+      <w:numFmt w:val="lowerLetter"/>
+      <w:lvlText w:val="%2."/>
+      <w:lvlJc w:val="left"/>
+      <w:pPr>
+        <w:ind w:left="1440" w:hanging="360"/>
+      </w:pPr>
+    </w:lvl>
+    <w:lvl w:ilvl="2" w:tplc="4009001B" w:tentative="1">
+      <w:start w:val="1"/>
+      <w:numFmt w:val="lowerRoman"/>
+      <w:lvlText w:val="%3."/>
+      <w:lvlJc w:val="right"/>
+      <w:pPr>
+        <w:ind w:left="2160" w:hanging="180"/>
+      </w:pPr>
+    </w:lvl>
+    <w:lvl w:ilvl="3" w:tplc="4009000F" w:tentative="1">
+      <w:start w:val="1"/>
+      <w:numFmt w:val="decimal"/>
+      <w:lvlText w:val="%4."/>
+      <w:lvlJc w:val="left"/>
+      <w:pPr>
+        <w:ind w:left="2880" w:hanging="360"/>
+      </w:pPr>
+    </w:lvl>
+    <w:lvl w:ilvl="4" w:tplc="40090019" w:tentative="1">
+      <w:start w:val="1"/>
+      <w:numFmt w:val="lowerLetter"/>
+      <w:lvlText w:val="%5."/>
+      <w:lvlJc w:val="left"/>
+      <w:pPr>
+        <w:ind w:left="3600" w:hanging="360"/>
+      </w:pPr>
+    </w:lvl>
+    <w:lvl w:ilvl="5" w:tplc="4009001B" w:tentative="1">
+      <w:start w:val="1"/>
+      <w:numFmt w:val="lowerRoman"/>
+      <w:lvlText w:val="%6."/>
+      <w:lvlJc w:val="right"/>
+      <w:pPr>
+        <w:ind w:left="4320" w:hanging="180"/>
+      </w:pPr>
+    </w:lvl>
+    <w:lvl w:ilvl="6" w:tplc="4009000F" w:tentative="1">
+      <w:start w:val="1"/>
+      <w:numFmt w:val="decimal"/>
+      <w:lvlText w:val="%7."/>
+      <w:lvlJc w:val="left"/>
+      <w:pPr>
+        <w:ind w:left="5040" w:hanging="360"/>
+      </w:pPr>
+    </w:lvl>
+    <w:lvl w:ilvl="7" w:tplc="40090019" w:tentative="1">
+      <w:start w:val="1"/>
+      <w:numFmt w:val="lowerLetter"/>
+      <w:lvlText w:val="%8."/>
+      <w:lvlJc w:val="left"/>
+      <w:pPr>
+        <w:ind w:left="5760" w:hanging="360"/>
+      </w:pPr>
+    </w:lvl>
+    <w:lvl w:ilvl="8" w:tplc="4009001B" w:tentative="1">
+      <w:start w:val="1"/>
+      <w:numFmt w:val="lowerRoman"/>
+      <w:lvlText w:val="%9."/>
+      <w:lvlJc w:val="right"/>
+      <w:pPr>
+        <w:ind w:left="6480" w:hanging="180"/>
+      </w:pPr>
+    </w:lvl>
+  </w:abstractNum>
+  <w:abstractNum w:abstractNumId="1">
     <w:nsid w:val="03440658"/>
     <w:multiLevelType w:val="hybridMultilevel"/>
     <w:tmpl w:val="B3962C4A"/>
@@ -6132,7 +6546,7 @@
       </w:pPr>
     </w:lvl>
   </w:abstractNum>
-  <w:abstractNum w:abstractNumId="1" w15:restartNumberingAfterBreak="0">
+  <w:abstractNum w:abstractNumId="2">
     <w:nsid w:val="03E4725E"/>
     <w:multiLevelType w:val="hybridMultilevel"/>
     <w:tmpl w:val="E51A9F6A"/>
@@ -6245,7 +6659,7 @@
       </w:rPr>
     </w:lvl>
   </w:abstractNum>
-  <w:abstractNum w:abstractNumId="2" w15:restartNumberingAfterBreak="0">
+  <w:abstractNum w:abstractNumId="3">
     <w:nsid w:val="17541EC2"/>
     <w:multiLevelType w:val="hybridMultilevel"/>
     <w:tmpl w:val="6E423A56"/>
@@ -6331,7 +6745,7 @@
       </w:pPr>
     </w:lvl>
   </w:abstractNum>
-  <w:abstractNum w:abstractNumId="3" w15:restartNumberingAfterBreak="0">
+  <w:abstractNum w:abstractNumId="4">
     <w:nsid w:val="1A2E0D38"/>
     <w:multiLevelType w:val="hybridMultilevel"/>
     <w:tmpl w:val="8C7844DC"/>
@@ -6417,7 +6831,7 @@
       </w:pPr>
     </w:lvl>
   </w:abstractNum>
-  <w:abstractNum w:abstractNumId="4" w15:restartNumberingAfterBreak="0">
+  <w:abstractNum w:abstractNumId="5">
     <w:nsid w:val="2A845734"/>
     <w:multiLevelType w:val="hybridMultilevel"/>
     <w:tmpl w:val="4D1E102A"/>
@@ -6503,7 +6917,7 @@
       </w:pPr>
     </w:lvl>
   </w:abstractNum>
-  <w:abstractNum w:abstractNumId="5" w15:restartNumberingAfterBreak="0">
+  <w:abstractNum w:abstractNumId="6">
     <w:nsid w:val="441C3B9A"/>
     <w:multiLevelType w:val="hybridMultilevel"/>
     <w:tmpl w:val="66149CD2"/>
@@ -6589,7 +7003,7 @@
       </w:pPr>
     </w:lvl>
   </w:abstractNum>
-  <w:abstractNum w:abstractNumId="6" w15:restartNumberingAfterBreak="0">
+  <w:abstractNum w:abstractNumId="7">
     <w:nsid w:val="44FD5900"/>
     <w:multiLevelType w:val="hybridMultilevel"/>
     <w:tmpl w:val="0754910E"/>
@@ -6678,7 +7092,7 @@
       </w:pPr>
     </w:lvl>
   </w:abstractNum>
-  <w:abstractNum w:abstractNumId="7" w15:restartNumberingAfterBreak="0">
+  <w:abstractNum w:abstractNumId="8">
     <w:nsid w:val="4C48275B"/>
     <w:multiLevelType w:val="hybridMultilevel"/>
     <w:tmpl w:val="E4E22E46"/>
@@ -6764,7 +7178,7 @@
       </w:pPr>
     </w:lvl>
   </w:abstractNum>
-  <w:abstractNum w:abstractNumId="8" w15:restartNumberingAfterBreak="0">
+  <w:abstractNum w:abstractNumId="9">
     <w:nsid w:val="4DDE12D0"/>
     <w:multiLevelType w:val="hybridMultilevel"/>
     <w:tmpl w:val="D1DEEC10"/>
@@ -6850,7 +7264,7 @@
       </w:pPr>
     </w:lvl>
   </w:abstractNum>
-  <w:abstractNum w:abstractNumId="9" w15:restartNumberingAfterBreak="0">
+  <w:abstractNum w:abstractNumId="10">
     <w:nsid w:val="6AF15D4A"/>
     <w:multiLevelType w:val="hybridMultilevel"/>
     <w:tmpl w:val="90AEF048"/>
@@ -6941,7 +7355,7 @@
       </w:pPr>
     </w:lvl>
   </w:abstractNum>
-  <w:abstractNum w:abstractNumId="10" w15:restartNumberingAfterBreak="0">
+  <w:abstractNum w:abstractNumId="11">
     <w:nsid w:val="75760C65"/>
     <w:multiLevelType w:val="hybridMultilevel"/>
     <w:tmpl w:val="AB380A08"/>
@@ -7027,7 +7441,7 @@
       </w:pPr>
     </w:lvl>
   </w:abstractNum>
-  <w:abstractNum w:abstractNumId="11" w15:restartNumberingAfterBreak="0">
+  <w:abstractNum w:abstractNumId="12">
     <w:nsid w:val="796E53EA"/>
     <w:multiLevelType w:val="hybridMultilevel"/>
     <w:tmpl w:val="F00A36A0"/>
@@ -7114,10 +7528,10 @@
     </w:lvl>
   </w:abstractNum>
   <w:num w:numId="1">
-    <w:abstractNumId w:val="1"/>
+    <w:abstractNumId w:val="2"/>
   </w:num>
   <w:num w:numId="2">
-    <w:abstractNumId w:val="2"/>
+    <w:abstractNumId w:val="3"/>
     <w:lvlOverride w:ilvl="0">
       <w:startOverride w:val="1"/>
     </w:lvlOverride>
@@ -7147,43 +7561,46 @@
     </w:lvlOverride>
   </w:num>
   <w:num w:numId="3">
+    <w:abstractNumId w:val="7"/>
+  </w:num>
+  <w:num w:numId="4">
+    <w:abstractNumId w:val="11"/>
+  </w:num>
+  <w:num w:numId="5">
+    <w:abstractNumId w:val="3"/>
+  </w:num>
+  <w:num w:numId="6">
+    <w:abstractNumId w:val="5"/>
+  </w:num>
+  <w:num w:numId="7">
+    <w:abstractNumId w:val="9"/>
+  </w:num>
+  <w:num w:numId="8">
+    <w:abstractNumId w:val="12"/>
+  </w:num>
+  <w:num w:numId="9">
+    <w:abstractNumId w:val="8"/>
+  </w:num>
+  <w:num w:numId="10">
+    <w:abstractNumId w:val="10"/>
+  </w:num>
+  <w:num w:numId="11">
+    <w:abstractNumId w:val="4"/>
+  </w:num>
+  <w:num w:numId="12">
     <w:abstractNumId w:val="6"/>
   </w:num>
-  <w:num w:numId="4">
-    <w:abstractNumId w:val="10"/>
+  <w:num w:numId="13">
+    <w:abstractNumId w:val="1"/>
   </w:num>
-  <w:num w:numId="5">
-    <w:abstractNumId w:val="2"/>
-  </w:num>
-  <w:num w:numId="6">
-    <w:abstractNumId w:val="4"/>
-  </w:num>
-  <w:num w:numId="7">
-    <w:abstractNumId w:val="8"/>
-  </w:num>
-  <w:num w:numId="8">
-    <w:abstractNumId w:val="11"/>
-  </w:num>
-  <w:num w:numId="9">
-    <w:abstractNumId w:val="7"/>
-  </w:num>
-  <w:num w:numId="10">
-    <w:abstractNumId w:val="9"/>
-  </w:num>
-  <w:num w:numId="11">
-    <w:abstractNumId w:val="3"/>
-  </w:num>
-  <w:num w:numId="12">
-    <w:abstractNumId w:val="5"/>
-  </w:num>
-  <w:num w:numId="13">
+  <w:num w:numId="14">
     <w:abstractNumId w:val="0"/>
   </w:num>
 </w:numbering>
 </file>
 
 <file path=word/styles.xml><?xml version="1.0" encoding="utf-8"?>
-<w:styles xmlns:mc="http://schemas.openxmlformats.org/markup-compatibility/2006" xmlns:r="http://schemas.openxmlformats.org/officeDocument/2006/relationships" xmlns:w="http://schemas.openxmlformats.org/wordprocessingml/2006/main" xmlns:w14="http://schemas.microsoft.com/office/word/2010/wordml" xmlns:w15="http://schemas.microsoft.com/office/word/2012/wordml" xmlns:w16cid="http://schemas.microsoft.com/office/word/2016/wordml/cid" xmlns:w16se="http://schemas.microsoft.com/office/word/2015/wordml/symex" mc:Ignorable="w14 w15 w16se w16cid">
+<w:styles xmlns:mc="http://schemas.openxmlformats.org/markup-compatibility/2006" xmlns:r="http://schemas.openxmlformats.org/officeDocument/2006/relationships" xmlns:w="http://schemas.openxmlformats.org/wordprocessingml/2006/main" xmlns:w14="http://schemas.microsoft.com/office/word/2010/wordml" mc:Ignorable="w14">
   <w:docDefaults>
     <w:rPrDefault>
       <w:rPr>
@@ -7199,382 +7616,144 @@
       </w:pPr>
     </w:pPrDefault>
   </w:docDefaults>
-  <w:latentStyles w:defLockedState="0" w:defUIPriority="99" w:defSemiHidden="0" w:defUnhideWhenUsed="0" w:defQFormat="0" w:count="375">
-    <w:lsdException w:name="Normal" w:uiPriority="0" w:qFormat="1"/>
-    <w:lsdException w:name="heading 1" w:uiPriority="9" w:qFormat="1"/>
-    <w:lsdException w:name="heading 2" w:semiHidden="1" w:uiPriority="9" w:unhideWhenUsed="1" w:qFormat="1"/>
-    <w:lsdException w:name="heading 3" w:semiHidden="1" w:uiPriority="9" w:unhideWhenUsed="1" w:qFormat="1"/>
-    <w:lsdException w:name="heading 4" w:semiHidden="1" w:uiPriority="9" w:unhideWhenUsed="1" w:qFormat="1"/>
-    <w:lsdException w:name="heading 5" w:semiHidden="1" w:uiPriority="9" w:unhideWhenUsed="1" w:qFormat="1"/>
-    <w:lsdException w:name="heading 6" w:semiHidden="1" w:uiPriority="9" w:unhideWhenUsed="1" w:qFormat="1"/>
-    <w:lsdException w:name="heading 7" w:semiHidden="1" w:uiPriority="9" w:unhideWhenUsed="1" w:qFormat="1"/>
-    <w:lsdException w:name="heading 8" w:semiHidden="1" w:uiPriority="9" w:unhideWhenUsed="1" w:qFormat="1"/>
-    <w:lsdException w:name="heading 9" w:semiHidden="1" w:uiPriority="9" w:unhideWhenUsed="1" w:qFormat="1"/>
-    <w:lsdException w:name="index 1" w:semiHidden="1" w:unhideWhenUsed="1"/>
-    <w:lsdException w:name="index 2" w:semiHidden="1" w:unhideWhenUsed="1"/>
-    <w:lsdException w:name="index 3" w:semiHidden="1" w:unhideWhenUsed="1"/>
-    <w:lsdException w:name="index 4" w:semiHidden="1" w:unhideWhenUsed="1"/>
-    <w:lsdException w:name="index 5" w:semiHidden="1" w:unhideWhenUsed="1"/>
-    <w:lsdException w:name="index 6" w:semiHidden="1" w:unhideWhenUsed="1"/>
-    <w:lsdException w:name="index 7" w:semiHidden="1" w:unhideWhenUsed="1"/>
-    <w:lsdException w:name="index 8" w:semiHidden="1" w:unhideWhenUsed="1"/>
-    <w:lsdException w:name="index 9" w:semiHidden="1" w:unhideWhenUsed="1"/>
-    <w:lsdException w:name="toc 1" w:semiHidden="1" w:uiPriority="39" w:unhideWhenUsed="1"/>
-    <w:lsdException w:name="toc 2" w:semiHidden="1" w:uiPriority="39" w:unhideWhenUsed="1"/>
-    <w:lsdException w:name="toc 3" w:semiHidden="1" w:uiPriority="39" w:unhideWhenUsed="1"/>
-    <w:lsdException w:name="toc 4" w:semiHidden="1" w:uiPriority="39" w:unhideWhenUsed="1"/>
-    <w:lsdException w:name="toc 5" w:semiHidden="1" w:uiPriority="39" w:unhideWhenUsed="1"/>
-    <w:lsdException w:name="toc 6" w:semiHidden="1" w:uiPriority="39" w:unhideWhenUsed="1"/>
-    <w:lsdException w:name="toc 7" w:semiHidden="1" w:uiPriority="39" w:unhideWhenUsed="1"/>
-    <w:lsdException w:name="toc 8" w:semiHidden="1" w:uiPriority="39" w:unhideWhenUsed="1"/>
-    <w:lsdException w:name="toc 9" w:semiHidden="1" w:uiPriority="39" w:unhideWhenUsed="1"/>
-    <w:lsdException w:name="Normal Indent" w:semiHidden="1" w:unhideWhenUsed="1"/>
-    <w:lsdException w:name="footnote text" w:semiHidden="1" w:unhideWhenUsed="1"/>
-    <w:lsdException w:name="annotation text" w:semiHidden="1" w:unhideWhenUsed="1"/>
-    <w:lsdException w:name="header" w:semiHidden="1" w:unhideWhenUsed="1"/>
-    <w:lsdException w:name="footer" w:semiHidden="1" w:unhideWhenUsed="1"/>
-    <w:lsdException w:name="index heading" w:semiHidden="1" w:unhideWhenUsed="1"/>
-    <w:lsdException w:name="caption" w:semiHidden="1" w:uiPriority="35" w:unhideWhenUsed="1" w:qFormat="1"/>
-    <w:lsdException w:name="table of figures" w:semiHidden="1" w:unhideWhenUsed="1"/>
-    <w:lsdException w:name="envelope address" w:semiHidden="1" w:unhideWhenUsed="1"/>
-    <w:lsdException w:name="envelope return" w:semiHidden="1" w:unhideWhenUsed="1"/>
-    <w:lsdException w:name="footnote reference" w:semiHidden="1" w:unhideWhenUsed="1"/>
-    <w:lsdException w:name="annotation reference" w:semiHidden="1" w:unhideWhenUsed="1"/>
-    <w:lsdException w:name="line number" w:semiHidden="1" w:unhideWhenUsed="1"/>
-    <w:lsdException w:name="page number" w:semiHidden="1" w:unhideWhenUsed="1"/>
-    <w:lsdException w:name="endnote reference" w:semiHidden="1" w:unhideWhenUsed="1"/>
-    <w:lsdException w:name="endnote text" w:semiHidden="1" w:unhideWhenUsed="1"/>
-    <w:lsdException w:name="table of authorities" w:semiHidden="1" w:unhideWhenUsed="1"/>
-    <w:lsdException w:name="macro" w:semiHidden="1" w:unhideWhenUsed="1"/>
-    <w:lsdException w:name="toa heading" w:semiHidden="1" w:unhideWhenUsed="1"/>
-    <w:lsdException w:name="List" w:semiHidden="1" w:unhideWhenUsed="1"/>
-    <w:lsdException w:name="List Bullet" w:semiHidden="1" w:unhideWhenUsed="1"/>
-    <w:lsdException w:name="List Number" w:semiHidden="1" w:unhideWhenUsed="1"/>
-    <w:lsdException w:name="List 2" w:semiHidden="1" w:unhideWhenUsed="1"/>
-    <w:lsdException w:name="List 3" w:semiHidden="1" w:unhideWhenUsed="1"/>
-    <w:lsdException w:name="List 4" w:semiHidden="1" w:unhideWhenUsed="1"/>
-    <w:lsdException w:name="List 5" w:semiHidden="1" w:unhideWhenUsed="1"/>
-    <w:lsdException w:name="List Bullet 2" w:semiHidden="1" w:unhideWhenUsed="1"/>
-    <w:lsdException w:name="List Bullet 3" w:semiHidden="1" w:unhideWhenUsed="1"/>
-    <w:lsdException w:name="List Bullet 4" w:semiHidden="1" w:unhideWhenUsed="1"/>
-    <w:lsdException w:name="List Bullet 5" w:semiHidden="1" w:unhideWhenUsed="1"/>
-    <w:lsdException w:name="List Number 2" w:semiHidden="1" w:unhideWhenUsed="1"/>
-    <w:lsdException w:name="List Number 3" w:semiHidden="1" w:unhideWhenUsed="1"/>
-    <w:lsdException w:name="List Number 4" w:semiHidden="1" w:unhideWhenUsed="1"/>
-    <w:lsdException w:name="List Number 5" w:semiHidden="1" w:unhideWhenUsed="1"/>
-    <w:lsdException w:name="Title" w:uiPriority="10" w:qFormat="1"/>
-    <w:lsdException w:name="Closing" w:semiHidden="1" w:unhideWhenUsed="1"/>
-    <w:lsdException w:name="Signature" w:semiHidden="1" w:unhideWhenUsed="1"/>
-    <w:lsdException w:name="Default Paragraph Font" w:semiHidden="1" w:uiPriority="1" w:unhideWhenUsed="1"/>
-    <w:lsdException w:name="Body Text" w:semiHidden="1" w:unhideWhenUsed="1"/>
-    <w:lsdException w:name="Body Text Indent" w:semiHidden="1" w:unhideWhenUsed="1"/>
-    <w:lsdException w:name="List Continue" w:semiHidden="1" w:unhideWhenUsed="1"/>
-    <w:lsdException w:name="List Continue 2" w:semiHidden="1" w:unhideWhenUsed="1"/>
-    <w:lsdException w:name="List Continue 3" w:semiHidden="1" w:unhideWhenUsed="1"/>
-    <w:lsdException w:name="List Continue 4" w:semiHidden="1" w:unhideWhenUsed="1"/>
-    <w:lsdException w:name="List Continue 5" w:semiHidden="1" w:unhideWhenUsed="1"/>
-    <w:lsdException w:name="Message Header" w:semiHidden="1" w:unhideWhenUsed="1"/>
-    <w:lsdException w:name="Subtitle" w:uiPriority="11" w:qFormat="1"/>
-    <w:lsdException w:name="Salutation" w:semiHidden="1" w:unhideWhenUsed="1"/>
-    <w:lsdException w:name="Date" w:semiHidden="1" w:unhideWhenUsed="1"/>
-    <w:lsdException w:name="Body Text First Indent" w:semiHidden="1" w:unhideWhenUsed="1"/>
-    <w:lsdException w:name="Body Text First Indent 2" w:semiHidden="1" w:unhideWhenUsed="1"/>
-    <w:lsdException w:name="Note Heading" w:semiHidden="1" w:unhideWhenUsed="1"/>
-    <w:lsdException w:name="Body Text 2" w:semiHidden="1" w:unhideWhenUsed="1"/>
-    <w:lsdException w:name="Body Text 3" w:semiHidden="1" w:unhideWhenUsed="1"/>
-    <w:lsdException w:name="Body Text Indent 2" w:semiHidden="1" w:unhideWhenUsed="1"/>
-    <w:lsdException w:name="Body Text Indent 3" w:semiHidden="1" w:unhideWhenUsed="1"/>
-    <w:lsdException w:name="Block Text" w:semiHidden="1" w:unhideWhenUsed="1"/>
-    <w:lsdException w:name="Hyperlink" w:semiHidden="1" w:unhideWhenUsed="1"/>
-    <w:lsdException w:name="FollowedHyperlink" w:semiHidden="1" w:unhideWhenUsed="1"/>
-    <w:lsdException w:name="Strong" w:uiPriority="22" w:qFormat="1"/>
-    <w:lsdException w:name="Emphasis" w:uiPriority="20" w:qFormat="1"/>
-    <w:lsdException w:name="Document Map" w:semiHidden="1" w:unhideWhenUsed="1"/>
-    <w:lsdException w:name="Plain Text" w:semiHidden="1" w:unhideWhenUsed="1"/>
-    <w:lsdException w:name="E-mail Signature" w:semiHidden="1" w:unhideWhenUsed="1"/>
-    <w:lsdException w:name="HTML Top of Form" w:semiHidden="1" w:unhideWhenUsed="1"/>
-    <w:lsdException w:name="HTML Bottom of Form" w:semiHidden="1" w:unhideWhenUsed="1"/>
-    <w:lsdException w:name="Normal (Web)" w:semiHidden="1" w:unhideWhenUsed="1"/>
-    <w:lsdException w:name="HTML Acronym" w:semiHidden="1" w:unhideWhenUsed="1"/>
-    <w:lsdException w:name="HTML Address" w:semiHidden="1" w:unhideWhenUsed="1"/>
-    <w:lsdException w:name="HTML Cite" w:semiHidden="1" w:unhideWhenUsed="1"/>
-    <w:lsdException w:name="HTML Code" w:semiHidden="1" w:unhideWhenUsed="1"/>
-    <w:lsdException w:name="HTML Definition" w:semiHidden="1" w:unhideWhenUsed="1"/>
-    <w:lsdException w:name="HTML Keyboard" w:semiHidden="1" w:unhideWhenUsed="1"/>
-    <w:lsdException w:name="HTML Preformatted" w:semiHidden="1" w:unhideWhenUsed="1"/>
-    <w:lsdException w:name="HTML Sample" w:semiHidden="1" w:unhideWhenUsed="1"/>
-    <w:lsdException w:name="HTML Typewriter" w:semiHidden="1" w:unhideWhenUsed="1"/>
-    <w:lsdException w:name="HTML Variable" w:semiHidden="1" w:unhideWhenUsed="1"/>
-    <w:lsdException w:name="Normal Table" w:semiHidden="1" w:unhideWhenUsed="1"/>
-    <w:lsdException w:name="annotation subject" w:semiHidden="1" w:unhideWhenUsed="1"/>
-    <w:lsdException w:name="No List" w:semiHidden="1" w:unhideWhenUsed="1"/>
-    <w:lsdException w:name="Outline List 1" w:semiHidden="1" w:unhideWhenUsed="1"/>
-    <w:lsdException w:name="Outline List 2" w:semiHidden="1" w:unhideWhenUsed="1"/>
-    <w:lsdException w:name="Outline List 3" w:semiHidden="1" w:unhideWhenUsed="1"/>
-    <w:lsdException w:name="Table Simple 1" w:semiHidden="1" w:unhideWhenUsed="1"/>
-    <w:lsdException w:name="Table Simple 2" w:semiHidden="1" w:unhideWhenUsed="1"/>
-    <w:lsdException w:name="Table Simple 3" w:semiHidden="1" w:unhideWhenUsed="1"/>
-    <w:lsdException w:name="Table Classic 1" w:semiHidden="1" w:unhideWhenUsed="1"/>
-    <w:lsdException w:name="Table Classic 2" w:semiHidden="1" w:unhideWhenUsed="1"/>
-    <w:lsdException w:name="Table Classic 3" w:semiHidden="1" w:unhideWhenUsed="1"/>
-    <w:lsdException w:name="Table Classic 4" w:semiHidden="1" w:unhideWhenUsed="1"/>
-    <w:lsdException w:name="Table Colorful 1" w:semiHidden="1" w:unhideWhenUsed="1"/>
-    <w:lsdException w:name="Table Colorful 2" w:semiHidden="1" w:unhideWhenUsed="1"/>
-    <w:lsdException w:name="Table Colorful 3" w:semiHidden="1" w:unhideWhenUsed="1"/>
-    <w:lsdException w:name="Table Columns 1" w:semiHidden="1" w:unhideWhenUsed="1"/>
-    <w:lsdException w:name="Table Columns 2" w:semiHidden="1" w:unhideWhenUsed="1"/>
-    <w:lsdException w:name="Table Columns 3" w:semiHidden="1" w:unhideWhenUsed="1"/>
-    <w:lsdException w:name="Table Columns 4" w:semiHidden="1" w:unhideWhenUsed="1"/>
-    <w:lsdException w:name="Table Columns 5" w:semiHidden="1" w:unhideWhenUsed="1"/>
-    <w:lsdException w:name="Table Grid 1" w:semiHidden="1" w:unhideWhenUsed="1"/>
-    <w:lsdException w:name="Table Grid 2" w:semiHidden="1" w:unhideWhenUsed="1"/>
-    <w:lsdException w:name="Table Grid 3" w:semiHidden="1" w:unhideWhenUsed="1"/>
-    <w:lsdException w:name="Table Grid 4" w:semiHidden="1" w:unhideWhenUsed="1"/>
-    <w:lsdException w:name="Table Grid 5" w:semiHidden="1" w:unhideWhenUsed="1"/>
-    <w:lsdException w:name="Table Grid 6" w:semiHidden="1" w:unhideWhenUsed="1"/>
-    <w:lsdException w:name="Table Grid 7" w:semiHidden="1" w:unhideWhenUsed="1"/>
-    <w:lsdException w:name="Table Grid 8" w:semiHidden="1" w:unhideWhenUsed="1"/>
-    <w:lsdException w:name="Table List 1" w:semiHidden="1" w:unhideWhenUsed="1"/>
-    <w:lsdException w:name="Table List 2" w:semiHidden="1" w:unhideWhenUsed="1"/>
-    <w:lsdException w:name="Table List 3" w:semiHidden="1" w:unhideWhenUsed="1"/>
-    <w:lsdException w:name="Table List 4" w:semiHidden="1" w:unhideWhenUsed="1"/>
-    <w:lsdException w:name="Table List 5" w:semiHidden="1" w:unhideWhenUsed="1"/>
-    <w:lsdException w:name="Table List 6" w:semiHidden="1" w:unhideWhenUsed="1"/>
-    <w:lsdException w:name="Table List 7" w:semiHidden="1" w:unhideWhenUsed="1"/>
-    <w:lsdException w:name="Table List 8" w:semiHidden="1" w:unhideWhenUsed="1"/>
-    <w:lsdException w:name="Table 3D effects 1" w:semiHidden="1" w:unhideWhenUsed="1"/>
-    <w:lsdException w:name="Table 3D effects 2" w:semiHidden="1" w:unhideWhenUsed="1"/>
-    <w:lsdException w:name="Table 3D effects 3" w:semiHidden="1" w:unhideWhenUsed="1"/>
-    <w:lsdException w:name="Table Contemporary" w:semiHidden="1" w:unhideWhenUsed="1"/>
-    <w:lsdException w:name="Table Elegant" w:semiHidden="1" w:unhideWhenUsed="1"/>
-    <w:lsdException w:name="Table Professional" w:semiHidden="1" w:unhideWhenUsed="1"/>
-    <w:lsdException w:name="Table Subtle 1" w:semiHidden="1" w:unhideWhenUsed="1"/>
-    <w:lsdException w:name="Table Subtle 2" w:semiHidden="1" w:unhideWhenUsed="1"/>
-    <w:lsdException w:name="Table Web 1" w:semiHidden="1" w:unhideWhenUsed="1"/>
-    <w:lsdException w:name="Table Web 2" w:semiHidden="1" w:unhideWhenUsed="1"/>
-    <w:lsdException w:name="Table Web 3" w:semiHidden="1" w:unhideWhenUsed="1"/>
-    <w:lsdException w:name="Balloon Text" w:semiHidden="1" w:unhideWhenUsed="1"/>
-    <w:lsdException w:name="Table Grid" w:uiPriority="39"/>
-    <w:lsdException w:name="Table Theme" w:semiHidden="1" w:unhideWhenUsed="1"/>
-    <w:lsdException w:name="Placeholder Text" w:semiHidden="1"/>
-    <w:lsdException w:name="No Spacing" w:uiPriority="1" w:qFormat="1"/>
-    <w:lsdException w:name="Light Shading" w:uiPriority="60"/>
-    <w:lsdException w:name="Light List" w:uiPriority="61"/>
-    <w:lsdException w:name="Light Grid" w:uiPriority="62"/>
-    <w:lsdException w:name="Medium Shading 1" w:uiPriority="63"/>
-    <w:lsdException w:name="Medium Shading 2" w:uiPriority="64"/>
-    <w:lsdException w:name="Medium List 1" w:uiPriority="65"/>
-    <w:lsdException w:name="Medium List 2" w:uiPriority="66"/>
-    <w:lsdException w:name="Medium Grid 1" w:uiPriority="67"/>
-    <w:lsdException w:name="Medium Grid 2" w:uiPriority="68"/>
-    <w:lsdException w:name="Medium Grid 3" w:uiPriority="69"/>
-    <w:lsdException w:name="Dark List" w:uiPriority="70"/>
-    <w:lsdException w:name="Colorful Shading" w:uiPriority="71"/>
-    <w:lsdException w:name="Colorful List" w:uiPriority="72"/>
-    <w:lsdException w:name="Colorful Grid" w:uiPriority="73"/>
-    <w:lsdException w:name="Light Shading Accent 1" w:uiPriority="60"/>
-    <w:lsdException w:name="Light List Accent 1" w:uiPriority="61"/>
-    <w:lsdException w:name="Light Grid Accent 1" w:uiPriority="62"/>
-    <w:lsdException w:name="Medium Shading 1 Accent 1" w:uiPriority="63"/>
-    <w:lsdException w:name="Medium Shading 2 Accent 1" w:uiPriority="64"/>
-    <w:lsdException w:name="Medium List 1 Accent 1" w:uiPriority="65"/>
-    <w:lsdException w:name="Revision" w:semiHidden="1"/>
-    <w:lsdException w:name="List Paragraph" w:uiPriority="34" w:qFormat="1"/>
-    <w:lsdException w:name="Quote" w:uiPriority="29" w:qFormat="1"/>
-    <w:lsdException w:name="Intense Quote" w:uiPriority="30" w:qFormat="1"/>
-    <w:lsdException w:name="Medium List 2 Accent 1" w:uiPriority="66"/>
-    <w:lsdException w:name="Medium Grid 1 Accent 1" w:uiPriority="67"/>
-    <w:lsdException w:name="Medium Grid 2 Accent 1" w:uiPriority="68"/>
-    <w:lsdException w:name="Medium Grid 3 Accent 1" w:uiPriority="69"/>
-    <w:lsdException w:name="Dark List Accent 1" w:uiPriority="70"/>
-    <w:lsdException w:name="Colorful Shading Accent 1" w:uiPriority="71"/>
-    <w:lsdException w:name="Colorful List Accent 1" w:uiPriority="72"/>
-    <w:lsdException w:name="Colorful Grid Accent 1" w:uiPriority="73"/>
-    <w:lsdException w:name="Light Shading Accent 2" w:uiPriority="60"/>
-    <w:lsdException w:name="Light List Accent 2" w:uiPriority="61"/>
-    <w:lsdException w:name="Light Grid Accent 2" w:uiPriority="62"/>
-    <w:lsdException w:name="Medium Shading 1 Accent 2" w:uiPriority="63"/>
-    <w:lsdException w:name="Medium Shading 2 Accent 2" w:uiPriority="64"/>
-    <w:lsdException w:name="Medium List 1 Accent 2" w:uiPriority="65"/>
-    <w:lsdException w:name="Medium List 2 Accent 2" w:uiPriority="66"/>
-    <w:lsdException w:name="Medium Grid 1 Accent 2" w:uiPriority="67"/>
-    <w:lsdException w:name="Medium Grid 2 Accent 2" w:uiPriority="68"/>
-    <w:lsdException w:name="Medium Grid 3 Accent 2" w:uiPriority="69"/>
-    <w:lsdException w:name="Dark List Accent 2" w:uiPriority="70"/>
-    <w:lsdException w:name="Colorful Shading Accent 2" w:uiPriority="71"/>
-    <w:lsdException w:name="Colorful List Accent 2" w:uiPriority="72"/>
-    <w:lsdException w:name="Colorful Grid Accent 2" w:uiPriority="73"/>
-    <w:lsdException w:name="Light Shading Accent 3" w:uiPriority="60"/>
-    <w:lsdException w:name="Light List Accent 3" w:uiPriority="61"/>
-    <w:lsdException w:name="Light Grid Accent 3" w:uiPriority="62"/>
-    <w:lsdException w:name="Medium Shading 1 Accent 3" w:uiPriority="63"/>
-    <w:lsdException w:name="Medium Shading 2 Accent 3" w:uiPriority="64"/>
-    <w:lsdException w:name="Medium List 1 Accent 3" w:uiPriority="65"/>
-    <w:lsdException w:name="Medium List 2 Accent 3" w:uiPriority="66"/>
-    <w:lsdException w:name="Medium Grid 1 Accent 3" w:uiPriority="67"/>
-    <w:lsdException w:name="Medium Grid 2 Accent 3" w:uiPriority="68"/>
-    <w:lsdException w:name="Medium Grid 3 Accent 3" w:uiPriority="69"/>
-    <w:lsdException w:name="Dark List Accent 3" w:uiPriority="70"/>
-    <w:lsdException w:name="Colorful Shading Accent 3" w:uiPriority="71"/>
-    <w:lsdException w:name="Colorful List Accent 3" w:uiPriority="72"/>
-    <w:lsdException w:name="Colorful Grid Accent 3" w:uiPriority="73"/>
-    <w:lsdException w:name="Light Shading Accent 4" w:uiPriority="60"/>
-    <w:lsdException w:name="Light List Accent 4" w:uiPriority="61"/>
-    <w:lsdException w:name="Light Grid Accent 4" w:uiPriority="62"/>
-    <w:lsdException w:name="Medium Shading 1 Accent 4" w:uiPriority="63"/>
-    <w:lsdException w:name="Medium Shading 2 Accent 4" w:uiPriority="64"/>
-    <w:lsdException w:name="Medium List 1 Accent 4" w:uiPriority="65"/>
-    <w:lsdException w:name="Medium List 2 Accent 4" w:uiPriority="66"/>
-    <w:lsdException w:name="Medium Grid 1 Accent 4" w:uiPriority="67"/>
-    <w:lsdException w:name="Medium Grid 2 Accent 4" w:uiPriority="68"/>
-    <w:lsdException w:name="Medium Grid 3 Accent 4" w:uiPriority="69"/>
-    <w:lsdException w:name="Dark List Accent 4" w:uiPriority="70"/>
-    <w:lsdException w:name="Colorful Shading Accent 4" w:uiPriority="71"/>
-    <w:lsdException w:name="Colorful List Accent 4" w:uiPriority="72"/>
-    <w:lsdException w:name="Colorful Grid Accent 4" w:uiPriority="73"/>
-    <w:lsdException w:name="Light Shading Accent 5" w:uiPriority="60"/>
-    <w:lsdException w:name="Light List Accent 5" w:uiPriority="61"/>
-    <w:lsdException w:name="Light Grid Accent 5" w:uiPriority="62"/>
-    <w:lsdException w:name="Medium Shading 1 Accent 5" w:uiPriority="63"/>
-    <w:lsdException w:name="Medium Shading 2 Accent 5" w:uiPriority="64"/>
-    <w:lsdException w:name="Medium List 1 Accent 5" w:uiPriority="65"/>
-    <w:lsdException w:name="Medium List 2 Accent 5" w:uiPriority="66"/>
-    <w:lsdException w:name="Medium Grid 1 Accent 5" w:uiPriority="67"/>
-    <w:lsdException w:name="Medium Grid 2 Accent 5" w:uiPriority="68"/>
-    <w:lsdException w:name="Medium Grid 3 Accent 5" w:uiPriority="69"/>
-    <w:lsdException w:name="Dark List Accent 5" w:uiPriority="70"/>
-    <w:lsdException w:name="Colorful Shading Accent 5" w:uiPriority="71"/>
-    <w:lsdException w:name="Colorful List Accent 5" w:uiPriority="72"/>
-    <w:lsdException w:name="Colorful Grid Accent 5" w:uiPriority="73"/>
-    <w:lsdException w:name="Light Shading Accent 6" w:uiPriority="60"/>
-    <w:lsdException w:name="Light List Accent 6" w:uiPriority="61"/>
-    <w:lsdException w:name="Light Grid Accent 6" w:uiPriority="62"/>
-    <w:lsdException w:name="Medium Shading 1 Accent 6" w:uiPriority="63"/>
-    <w:lsdException w:name="Medium Shading 2 Accent 6" w:uiPriority="64"/>
-    <w:lsdException w:name="Medium List 1 Accent 6" w:uiPriority="65"/>
-    <w:lsdException w:name="Medium List 2 Accent 6" w:uiPriority="66"/>
-    <w:lsdException w:name="Medium Grid 1 Accent 6" w:uiPriority="67"/>
-    <w:lsdException w:name="Medium Grid 2 Accent 6" w:uiPriority="68"/>
-    <w:lsdException w:name="Medium Grid 3 Accent 6" w:uiPriority="69"/>
-    <w:lsdException w:name="Dark List Accent 6" w:uiPriority="70"/>
-    <w:lsdException w:name="Colorful Shading Accent 6" w:uiPriority="71"/>
-    <w:lsdException w:name="Colorful List Accent 6" w:uiPriority="72"/>
-    <w:lsdException w:name="Colorful Grid Accent 6" w:uiPriority="73"/>
-    <w:lsdException w:name="Subtle Emphasis" w:uiPriority="19" w:qFormat="1"/>
-    <w:lsdException w:name="Intense Emphasis" w:uiPriority="21" w:qFormat="1"/>
-    <w:lsdException w:name="Subtle Reference" w:uiPriority="31" w:qFormat="1"/>
-    <w:lsdException w:name="Intense Reference" w:uiPriority="32" w:qFormat="1"/>
-    <w:lsdException w:name="Book Title" w:uiPriority="33" w:qFormat="1"/>
-    <w:lsdException w:name="Bibliography" w:semiHidden="1" w:uiPriority="37" w:unhideWhenUsed="1"/>
-    <w:lsdException w:name="TOC Heading" w:semiHidden="1" w:uiPriority="39" w:unhideWhenUsed="1" w:qFormat="1"/>
-    <w:lsdException w:name="Plain Table 1" w:uiPriority="41"/>
-    <w:lsdException w:name="Plain Table 2" w:uiPriority="42"/>
-    <w:lsdException w:name="Plain Table 3" w:uiPriority="43"/>
-    <w:lsdException w:name="Plain Table 4" w:uiPriority="44"/>
-    <w:lsdException w:name="Plain Table 5" w:uiPriority="45"/>
-    <w:lsdException w:name="Grid Table Light" w:uiPriority="40"/>
-    <w:lsdException w:name="Grid Table 1 Light" w:uiPriority="46"/>
-    <w:lsdException w:name="Grid Table 2" w:uiPriority="47"/>
-    <w:lsdException w:name="Grid Table 3" w:uiPriority="48"/>
-    <w:lsdException w:name="Grid Table 4" w:uiPriority="49"/>
-    <w:lsdException w:name="Grid Table 5 Dark" w:uiPriority="50"/>
-    <w:lsdException w:name="Grid Table 6 Colorful" w:uiPriority="51"/>
-    <w:lsdException w:name="Grid Table 7 Colorful" w:uiPriority="52"/>
-    <w:lsdException w:name="Grid Table 1 Light Accent 1" w:uiPriority="46"/>
-    <w:lsdException w:name="Grid Table 2 Accent 1" w:uiPriority="47"/>
-    <w:lsdException w:name="Grid Table 3 Accent 1" w:uiPriority="48"/>
-    <w:lsdException w:name="Grid Table 4 Accent 1" w:uiPriority="49"/>
-    <w:lsdException w:name="Grid Table 5 Dark Accent 1" w:uiPriority="50"/>
-    <w:lsdException w:name="Grid Table 6 Colorful Accent 1" w:uiPriority="51"/>
-    <w:lsdException w:name="Grid Table 7 Colorful Accent 1" w:uiPriority="52"/>
-    <w:lsdException w:name="Grid Table 1 Light Accent 2" w:uiPriority="46"/>
-    <w:lsdException w:name="Grid Table 2 Accent 2" w:uiPriority="47"/>
-    <w:lsdException w:name="Grid Table 3 Accent 2" w:uiPriority="48"/>
-    <w:lsdException w:name="Grid Table 4 Accent 2" w:uiPriority="49"/>
-    <w:lsdException w:name="Grid Table 5 Dark Accent 2" w:uiPriority="50"/>
-    <w:lsdException w:name="Grid Table 6 Colorful Accent 2" w:uiPriority="51"/>
-    <w:lsdException w:name="Grid Table 7 Colorful Accent 2" w:uiPriority="52"/>
-    <w:lsdException w:name="Grid Table 1 Light Accent 3" w:uiPriority="46"/>
-    <w:lsdException w:name="Grid Table 2 Accent 3" w:uiPriority="47"/>
-    <w:lsdException w:name="Grid Table 3 Accent 3" w:uiPriority="48"/>
-    <w:lsdException w:name="Grid Table 4 Accent 3" w:uiPriority="49"/>
-    <w:lsdException w:name="Grid Table 5 Dark Accent 3" w:uiPriority="50"/>
-    <w:lsdException w:name="Grid Table 6 Colorful Accent 3" w:uiPriority="51"/>
-    <w:lsdException w:name="Grid Table 7 Colorful Accent 3" w:uiPriority="52"/>
-    <w:lsdException w:name="Grid Table 1 Light Accent 4" w:uiPriority="46"/>
-    <w:lsdException w:name="Grid Table 2 Accent 4" w:uiPriority="47"/>
-    <w:lsdException w:name="Grid Table 3 Accent 4" w:uiPriority="48"/>
-    <w:lsdException w:name="Grid Table 4 Accent 4" w:uiPriority="49"/>
-    <w:lsdException w:name="Grid Table 5 Dark Accent 4" w:uiPriority="50"/>
-    <w:lsdException w:name="Grid Table 6 Colorful Accent 4" w:uiPriority="51"/>
-    <w:lsdException w:name="Grid Table 7 Colorful Accent 4" w:uiPriority="52"/>
-    <w:lsdException w:name="Grid Table 1 Light Accent 5" w:uiPriority="46"/>
-    <w:lsdException w:name="Grid Table 2 Accent 5" w:uiPriority="47"/>
-    <w:lsdException w:name="Grid Table 3 Accent 5" w:uiPriority="48"/>
-    <w:lsdException w:name="Grid Table 4 Accent 5" w:uiPriority="49"/>
-    <w:lsdException w:name="Grid Table 5 Dark Accent 5" w:uiPriority="50"/>
-    <w:lsdException w:name="Grid Table 6 Colorful Accent 5" w:uiPriority="51"/>
-    <w:lsdException w:name="Grid Table 7 Colorful Accent 5" w:uiPriority="52"/>
-    <w:lsdException w:name="Grid Table 1 Light Accent 6" w:uiPriority="46"/>
-    <w:lsdException w:name="Grid Table 2 Accent 6" w:uiPriority="47"/>
-    <w:lsdException w:name="Grid Table 3 Accent 6" w:uiPriority="48"/>
-    <w:lsdException w:name="Grid Table 4 Accent 6" w:uiPriority="49"/>
-    <w:lsdException w:name="Grid Table 5 Dark Accent 6" w:uiPriority="50"/>
-    <w:lsdException w:name="Grid Table 6 Colorful Accent 6" w:uiPriority="51"/>
-    <w:lsdException w:name="Grid Table 7 Colorful Accent 6" w:uiPriority="52"/>
-    <w:lsdException w:name="List Table 1 Light" w:uiPriority="46"/>
-    <w:lsdException w:name="List Table 2" w:uiPriority="47"/>
-    <w:lsdException w:name="List Table 3" w:uiPriority="48"/>
-    <w:lsdException w:name="List Table 4" w:uiPriority="49"/>
-    <w:lsdException w:name="List Table 5 Dark" w:uiPriority="50"/>
-    <w:lsdException w:name="List Table 6 Colorful" w:uiPriority="51"/>
-    <w:lsdException w:name="List Table 7 Colorful" w:uiPriority="52"/>
-    <w:lsdException w:name="List Table 1 Light Accent 1" w:uiPriority="46"/>
-    <w:lsdException w:name="List Table 2 Accent 1" w:uiPriority="47"/>
-    <w:lsdException w:name="List Table 3 Accent 1" w:uiPriority="48"/>
-    <w:lsdException w:name="List Table 4 Accent 1" w:uiPriority="49"/>
-    <w:lsdException w:name="List Table 5 Dark Accent 1" w:uiPriority="50"/>
-    <w:lsdException w:name="List Table 6 Colorful Accent 1" w:uiPriority="51"/>
-    <w:lsdException w:name="List Table 7 Colorful Accent 1" w:uiPriority="52"/>
-    <w:lsdException w:name="List Table 1 Light Accent 2" w:uiPriority="46"/>
-    <w:lsdException w:name="List Table 2 Accent 2" w:uiPriority="47"/>
-    <w:lsdException w:name="List Table 3 Accent 2" w:uiPriority="48"/>
-    <w:lsdException w:name="List Table 4 Accent 2" w:uiPriority="49"/>
-    <w:lsdException w:name="List Table 5 Dark Accent 2" w:uiPriority="50"/>
-    <w:lsdException w:name="List Table 6 Colorful Accent 2" w:uiPriority="51"/>
-    <w:lsdException w:name="List Table 7 Colorful Accent 2" w:uiPriority="52"/>
-    <w:lsdException w:name="List Table 1 Light Accent 3" w:uiPriority="46"/>
-    <w:lsdException w:name="List Table 2 Accent 3" w:uiPriority="47"/>
-    <w:lsdException w:name="List Table 3 Accent 3" w:uiPriority="48"/>
-    <w:lsdException w:name="List Table 4 Accent 3" w:uiPriority="49"/>
-    <w:lsdException w:name="List Table 5 Dark Accent 3" w:uiPriority="50"/>
-    <w:lsdException w:name="List Table 6 Colorful Accent 3" w:uiPriority="51"/>
-    <w:lsdException w:name="List Table 7 Colorful Accent 3" w:uiPriority="52"/>
-    <w:lsdException w:name="List Table 1 Light Accent 4" w:uiPriority="46"/>
-    <w:lsdException w:name="List Table 2 Accent 4" w:uiPriority="47"/>
-    <w:lsdException w:name="List Table 3 Accent 4" w:uiPriority="48"/>
-    <w:lsdException w:name="List Table 4 Accent 4" w:uiPriority="49"/>
-    <w:lsdException w:name="List Table 5 Dark Accent 4" w:uiPriority="50"/>
-    <w:lsdException w:name="List Table 6 Colorful Accent 4" w:uiPriority="51"/>
-    <w:lsdException w:name="List Table 7 Colorful Accent 4" w:uiPriority="52"/>
-    <w:lsdException w:name="List Table 1 Light Accent 5" w:uiPriority="46"/>
-    <w:lsdException w:name="List Table 2 Accent 5" w:uiPriority="47"/>
-    <w:lsdException w:name="List Table 3 Accent 5" w:uiPriority="48"/>
-    <w:lsdException w:name="List Table 4 Accent 5" w:uiPriority="49"/>
-    <w:lsdException w:name="List Table 5 Dark Accent 5" w:uiPriority="50"/>
-    <w:lsdException w:name="List Table 6 Colorful Accent 5" w:uiPriority="51"/>
-    <w:lsdException w:name="List Table 7 Colorful Accent 5" w:uiPriority="52"/>
-    <w:lsdException w:name="List Table 1 Light Accent 6" w:uiPriority="46"/>
-    <w:lsdException w:name="List Table 2 Accent 6" w:uiPriority="47"/>
-    <w:lsdException w:name="List Table 3 Accent 6" w:uiPriority="48"/>
-    <w:lsdException w:name="List Table 4 Accent 6" w:uiPriority="49"/>
-    <w:lsdException w:name="List Table 5 Dark Accent 6" w:uiPriority="50"/>
-    <w:lsdException w:name="List Table 6 Colorful Accent 6" w:uiPriority="51"/>
-    <w:lsdException w:name="List Table 7 Colorful Accent 6" w:uiPriority="52"/>
-    <w:lsdException w:name="Mention" w:semiHidden="1" w:unhideWhenUsed="1"/>
-    <w:lsdException w:name="Smart Hyperlink" w:semiHidden="1" w:unhideWhenUsed="1"/>
-    <w:lsdException w:name="Hashtag" w:semiHidden="1" w:unhideWhenUsed="1"/>
-    <w:lsdException w:name="Unresolved Mention" w:semiHidden="1" w:unhideWhenUsed="1"/>
+  <w:latentStyles w:defLockedState="0" w:defUIPriority="99" w:defSemiHidden="1" w:defUnhideWhenUsed="1" w:defQFormat="0" w:count="267">
+    <w:lsdException w:name="Normal" w:semiHidden="0" w:uiPriority="0" w:unhideWhenUsed="0" w:qFormat="1"/>
+    <w:lsdException w:name="heading 1" w:semiHidden="0" w:uiPriority="9" w:unhideWhenUsed="0" w:qFormat="1"/>
+    <w:lsdException w:name="heading 2" w:uiPriority="9" w:qFormat="1"/>
+    <w:lsdException w:name="heading 3" w:uiPriority="9" w:qFormat="1"/>
+    <w:lsdException w:name="heading 4" w:uiPriority="9" w:qFormat="1"/>
+    <w:lsdException w:name="heading 5" w:uiPriority="9" w:qFormat="1"/>
+    <w:lsdException w:name="heading 6" w:uiPriority="9" w:qFormat="1"/>
+    <w:lsdException w:name="heading 7" w:uiPriority="9" w:qFormat="1"/>
+    <w:lsdException w:name="heading 8" w:uiPriority="9" w:qFormat="1"/>
+    <w:lsdException w:name="heading 9" w:uiPriority="9" w:qFormat="1"/>
+    <w:lsdException w:name="toc 1" w:uiPriority="39"/>
+    <w:lsdException w:name="toc 2" w:uiPriority="39"/>
+    <w:lsdException w:name="toc 3" w:uiPriority="39"/>
+    <w:lsdException w:name="toc 4" w:uiPriority="39"/>
+    <w:lsdException w:name="toc 5" w:uiPriority="39"/>
+    <w:lsdException w:name="toc 6" w:uiPriority="39"/>
+    <w:lsdException w:name="toc 7" w:uiPriority="39"/>
+    <w:lsdException w:name="toc 8" w:uiPriority="39"/>
+    <w:lsdException w:name="toc 9" w:uiPriority="39"/>
+    <w:lsdException w:name="caption" w:uiPriority="35" w:qFormat="1"/>
+    <w:lsdException w:name="Title" w:semiHidden="0" w:uiPriority="10" w:unhideWhenUsed="0" w:qFormat="1"/>
+    <w:lsdException w:name="Default Paragraph Font" w:uiPriority="1"/>
+    <w:lsdException w:name="Subtitle" w:semiHidden="0" w:uiPriority="11" w:unhideWhenUsed="0" w:qFormat="1"/>
+    <w:lsdException w:name="Strong" w:semiHidden="0" w:uiPriority="22" w:unhideWhenUsed="0" w:qFormat="1"/>
+    <w:lsdException w:name="Emphasis" w:semiHidden="0" w:uiPriority="20" w:unhideWhenUsed="0" w:qFormat="1"/>
+    <w:lsdException w:name="Table Grid" w:semiHidden="0" w:uiPriority="39" w:unhideWhenUsed="0"/>
+    <w:lsdException w:name="Placeholder Text" w:unhideWhenUsed="0"/>
+    <w:lsdException w:name="No Spacing" w:semiHidden="0" w:uiPriority="1" w:unhideWhenUsed="0" w:qFormat="1"/>
+    <w:lsdException w:name="Light Shading" w:semiHidden="0" w:uiPriority="60" w:unhideWhenUsed="0"/>
+    <w:lsdException w:name="Light List" w:semiHidden="0" w:uiPriority="61" w:unhideWhenUsed="0"/>
+    <w:lsdException w:name="Light Grid" w:semiHidden="0" w:uiPriority="62" w:unhideWhenUsed="0"/>
+    <w:lsdException w:name="Medium Shading 1" w:semiHidden="0" w:uiPriority="63" w:unhideWhenUsed="0"/>
+    <w:lsdException w:name="Medium Shading 2" w:semiHidden="0" w:uiPriority="64" w:unhideWhenUsed="0"/>
+    <w:lsdException w:name="Medium List 1" w:semiHidden="0" w:uiPriority="65" w:unhideWhenUsed="0"/>
+    <w:lsdException w:name="Medium List 2" w:semiHidden="0" w:uiPriority="66" w:unhideWhenUsed="0"/>
+    <w:lsdException w:name="Medium Grid 1" w:semiHidden="0" w:uiPriority="67" w:unhideWhenUsed="0"/>
+    <w:lsdException w:name="Medium Grid 2" w:semiHidden="0" w:uiPriority="68" w:unhideWhenUsed="0"/>
+    <w:lsdException w:name="Medium Grid 3" w:semiHidden="0" w:uiPriority="69" w:unhideWhenUsed="0"/>
+    <w:lsdException w:name="Dark List" w:semiHidden="0" w:uiPriority="70" w:unhideWhenUsed="0"/>
+    <w:lsdException w:name="Colorful Shading" w:semiHidden="0" w:uiPriority="71" w:unhideWhenUsed="0"/>
+    <w:lsdException w:name="Colorful List" w:semiHidden="0" w:uiPriority="72" w:unhideWhenUsed="0"/>
+    <w:lsdException w:name="Colorful Grid" w:semiHidden="0" w:uiPriority="73" w:unhideWhenUsed="0"/>
+    <w:lsdException w:name="Light Shading Accent 1" w:semiHidden="0" w:uiPriority="60" w:unhideWhenUsed="0"/>
+    <w:lsdException w:name="Light List Accent 1" w:semiHidden="0" w:uiPriority="61" w:unhideWhenUsed="0"/>
+    <w:lsdException w:name="Light Grid Accent 1" w:semiHidden="0" w:uiPriority="62" w:unhideWhenUsed="0"/>
+    <w:lsdException w:name="Medium Shading 1 Accent 1" w:semiHidden="0" w:uiPriority="63" w:unhideWhenUsed="0"/>
+    <w:lsdException w:name="Medium Shading 2 Accent 1" w:semiHidden="0" w:uiPriority="64" w:unhideWhenUsed="0"/>
+    <w:lsdException w:name="Medium List 1 Accent 1" w:semiHidden="0" w:uiPriority="65" w:unhideWhenUsed="0"/>
+    <w:lsdException w:name="Revision" w:unhideWhenUsed="0"/>
+    <w:lsdException w:name="List Paragraph" w:semiHidden="0" w:uiPriority="34" w:unhideWhenUsed="0" w:qFormat="1"/>
+    <w:lsdException w:name="Quote" w:semiHidden="0" w:uiPriority="29" w:unhideWhenUsed="0" w:qFormat="1"/>
+    <w:lsdException w:name="Intense Quote" w:semiHidden="0" w:uiPriority="30" w:unhideWhenUsed="0" w:qFormat="1"/>
+    <w:lsdException w:name="Medium List 2 Accent 1" w:semiHidden="0" w:uiPriority="66" w:unhideWhenUsed="0"/>
+    <w:lsdException w:name="Medium Grid 1 Accent 1" w:semiHidden="0" w:uiPriority="67" w:unhideWhenUsed="0"/>
+    <w:lsdException w:name="Medium Grid 2 Accent 1" w:semiHidden="0" w:uiPriority="68" w:unhideWhenUsed="0"/>
+    <w:lsdException w:name="Medium Grid 3 Accent 1" w:semiHidden="0" w:uiPriority="69" w:unhideWhenUsed="0"/>
+    <w:lsdException w:name="Dark List Accent 1" w:semiHidden="0" w:uiPriority="70" w:unhideWhenUsed="0"/>
+    <w:lsdException w:name="Colorful Shading Accent 1" w:semiHidden="0" w:uiPriority="71" w:unhideWhenUsed="0"/>
+    <w:lsdException w:name="Colorful List Accent 1" w:semiHidden="0" w:uiPriority="72" w:unhideWhenUsed="0"/>
+    <w:lsdException w:name="Colorful Grid Accent 1" w:semiHidden="0" w:uiPriority="73" w:unhideWhenUsed="0"/>
+    <w:lsdException w:name="Light Shading Accent 2" w:semiHidden="0" w:uiPriority="60" w:unhideWhenUsed="0"/>
+    <w:lsdException w:name="Light List Accent 2" w:semiHidden="0" w:uiPriority="61" w:unhideWhenUsed="0"/>
+    <w:lsdException w:name="Light Grid Accent 2" w:semiHidden="0" w:uiPriority="62" w:unhideWhenUsed="0"/>
+    <w:lsdException w:name="Medium Shading 1 Accent 2" w:semiHidden="0" w:uiPriority="63" w:unhideWhenUsed="0"/>
+    <w:lsdException w:name="Medium Shading 2 Accent 2" w:semiHidden="0" w:uiPriority="64" w:unhideWhenUsed="0"/>
+    <w:lsdException w:name="Medium List 1 Accent 2" w:semiHidden="0" w:uiPriority="65" w:unhideWhenUsed="0"/>
+    <w:lsdException w:name="Medium List 2 Accent 2" w:semiHidden="0" w:uiPriority="66" w:unhideWhenUsed="0"/>
+    <w:lsdException w:name="Medium Grid 1 Accent 2" w:semiHidden="0" w:uiPriority="67" w:unhideWhenUsed="0"/>
+    <w:lsdException w:name="Medium Grid 2 Accent 2" w:semiHidden="0" w:uiPriority="68" w:unhideWhenUsed="0"/>
+    <w:lsdException w:name="Medium Grid 3 Accent 2" w:semiHidden="0" w:uiPriority="69" w:unhideWhenUsed="0"/>
+    <w:lsdException w:name="Dark List Accent 2" w:semiHidden="0" w:uiPriority="70" w:unhideWhenUsed="0"/>
+    <w:lsdException w:name="Colorful Shading Accent 2" w:semiHidden="0" w:uiPriority="71" w:unhideWhenUsed="0"/>
+    <w:lsdException w:name="Colorful List Accent 2" w:semiHidden="0" w:uiPriority="72" w:unhideWhenUsed="0"/>
+    <w:lsdException w:name="Colorful Grid Accent 2" w:semiHidden="0" w:uiPriority="73" w:unhideWhenUsed="0"/>
+    <w:lsdException w:name="Light Shading Accent 3" w:semiHidden="0" w:uiPriority="60" w:unhideWhenUsed="0"/>
+    <w:lsdException w:name="Light List Accent 3" w:semiHidden="0" w:uiPriority="61" w:unhideWhenUsed="0"/>
+    <w:lsdException w:name="Light Grid Accent 3" w:semiHidden="0" w:uiPriority="62" w:unhideWhenUsed="0"/>
+    <w:lsdException w:name="Medium Shading 1 Accent 3" w:semiHidden="0" w:uiPriority="63" w:unhideWhenUsed="0"/>
+    <w:lsdException w:name="Medium Shading 2 Accent 3" w:semiHidden="0" w:uiPriority="64" w:unhideWhenUsed="0"/>
+    <w:lsdException w:name="Medium List 1 Accent 3" w:semiHidden="0" w:uiPriority="65" w:unhideWhenUsed="0"/>
+    <w:lsdException w:name="Medium List 2 Accent 3" w:semiHidden="0" w:uiPriority="66" w:unhideWhenUsed="0"/>
+    <w:lsdException w:name="Medium Grid 1 Accent 3" w:semiHidden="0" w:uiPriority="67" w:unhideWhenUsed="0"/>
+    <w:lsdException w:name="Medium Grid 2 Accent 3" w:semiHidden="0" w:uiPriority="68" w:unhideWhenUsed="0"/>
+    <w:lsdException w:name="Medium Grid 3 Accent 3" w:semiHidden="0" w:uiPriority="69" w:unhideWhenUsed="0"/>
+    <w:lsdException w:name="Dark List Accent 3" w:semiHidden="0" w:uiPriority="70" w:unhideWhenUsed="0"/>
+    <w:lsdException w:name="Colorful Shading Accent 3" w:semiHidden="0" w:uiPriority="71" w:unhideWhenUsed="0"/>
+    <w:lsdException w:name="Colorful List Accent 3" w:semiHidden="0" w:uiPriority="72" w:unhideWhenUsed="0"/>
+    <w:lsdException w:name="Colorful Grid Accent 3" w:semiHidden="0" w:uiPriority="73" w:unhideWhenUsed="0"/>
+    <w:lsdException w:name="Light Shading Accent 4" w:semiHidden="0" w:uiPriority="60" w:unhideWhenUsed="0"/>
+    <w:lsdException w:name="Light List Accent 4" w:semiHidden="0" w:uiPriority="61" w:unhideWhenUsed="0"/>
+    <w:lsdException w:name="Light Grid Accent 4" w:semiHidden="0" w:uiPriority="62" w:unhideWhenUsed="0"/>
+    <w:lsdException w:name="Medium Shading 1 Accent 4" w:semiHidden="0" w:uiPriority="63" w:unhideWhenUsed="0"/>
+    <w:lsdException w:name="Medium Shading 2 Accent 4" w:semiHidden="0" w:uiPriority="64" w:unhideWhenUsed="0"/>
+    <w:lsdException w:name="Medium List 1 Accent 4" w:semiHidden="0" w:uiPriority="65" w:unhideWhenUsed="0"/>
+    <w:lsdException w:name="Medium List 2 Accent 4" w:semiHidden="0" w:uiPriority="66" w:unhideWhenUsed="0"/>
+    <w:lsdException w:name="Medium Grid 1 Accent 4" w:semiHidden="0" w:uiPriority="67" w:unhideWhenUsed="0"/>
+    <w:lsdException w:name="Medium Grid 2 Accent 4" w:semiHidden="0" w:uiPriority="68" w:unhideWhenUsed="0"/>
+    <w:lsdException w:name="Medium Grid 3 Accent 4" w:semiHidden="0" w:uiPriority="69" w:unhideWhenUsed="0"/>
+    <w:lsdException w:name="Dark List Accent 4" w:semiHidden="0" w:uiPriority="70" w:unhideWhenUsed="0"/>
+    <w:lsdException w:name="Colorful Shading Accent 4" w:semiHidden="0" w:uiPriority="71" w:unhideWhenUsed="0"/>
+    <w:lsdException w:name="Colorful List Accent 4" w:semiHidden="0" w:uiPriority="72" w:unhideWhenUsed="0"/>
+    <w:lsdException w:name="Colorful Grid Accent 4" w:semiHidden="0" w:uiPriority="73" w:unhideWhenUsed="0"/>
+    <w:lsdException w:name="Light Shading Accent 5" w:semiHidden="0" w:uiPriority="60" w:unhideWhenUsed="0"/>
+    <w:lsdException w:name="Light List Accent 5" w:semiHidden="0" w:uiPriority="61" w:unhideWhenUsed="0"/>
+    <w:lsdException w:name="Light Grid Accent 5" w:semiHidden="0" w:uiPriority="62" w:unhideWhenUsed="0"/>
+    <w:lsdException w:name="Medium Shading 1 Accent 5" w:semiHidden="0" w:uiPriority="63" w:unhideWhenUsed="0"/>
+    <w:lsdException w:name="Medium Shading 2 Accent 5" w:semiHidden="0" w:uiPriority="64" w:unhideWhenUsed="0"/>
+    <w:lsdException w:name="Medium List 1 Accent 5" w:semiHidden="0" w:uiPriority="65" w:unhideWhenUsed="0"/>
+    <w:lsdException w:name="Medium List 2 Accent 5" w:semiHidden="0" w:uiPriority="66" w:unhideWhenUsed="0"/>
+    <w:lsdException w:name="Medium Grid 1 Accent 5" w:semiHidden="0" w:uiPriority="67" w:unhideWhenUsed="0"/>
+    <w:lsdException w:name="Medium Grid 2 Accent 5" w:semiHidden="0" w:uiPriority="68" w:unhideWhenUsed="0"/>
+    <w:lsdException w:name="Medium Grid 3 Accent 5" w:semiHidden="0" w:uiPriority="69" w:unhideWhenUsed="0"/>
+    <w:lsdException w:name="Dark List Accent 5" w:semiHidden="0" w:uiPriority="70" w:unhideWhenUsed="0"/>
+    <w:lsdException w:name="Colorful Shading Accent 5" w:semiHidden="0" w:uiPriority="71" w:unhideWhenUsed="0"/>
+    <w:lsdException w:name="Colorful List Accent 5" w:semiHidden="0" w:uiPriority="72" w:unhideWhenUsed="0"/>
+    <w:lsdException w:name="Colorful Grid Accent 5" w:semiHidden="0" w:uiPriority="73" w:unhideWhenUsed="0"/>
+    <w:lsdException w:name="Light Shading Accent 6" w:semiHidden="0" w:uiPriority="60" w:unhideWhenUsed="0"/>
+    <w:lsdException w:name="Light List Accent 6" w:semiHidden="0" w:uiPriority="61" w:unhideWhenUsed="0"/>
+    <w:lsdException w:name="Light Grid Accent 6" w:semiHidden="0" w:uiPriority="62" w:unhideWhenUsed="0"/>
+    <w:lsdException w:name="Medium Shading 1 Accent 6" w:semiHidden="0" w:uiPriority="63" w:unhideWhenUsed="0"/>
+    <w:lsdException w:name="Medium Shading 2 Accent 6" w:semiHidden="0" w:uiPriority="64" w:unhideWhenUsed="0"/>
+    <w:lsdException w:name="Medium List 1 Accent 6" w:semiHidden="0" w:uiPriority="65" w:unhideWhenUsed="0"/>
+    <w:lsdException w:name="Medium List 2 Accent 6" w:semiHidden="0" w:uiPriority="66" w:unhideWhenUsed="0"/>
+    <w:lsdException w:name="Medium Grid 1 Accent 6" w:semiHidden="0" w:uiPriority="67" w:unhideWhenUsed="0"/>
+    <w:lsdException w:name="Medium Grid 2 Accent 6" w:semiHidden="0" w:uiPriority="68" w:unhideWhenUsed="0"/>
+    <w:lsdException w:name="Medium Grid 3 Accent 6" w:semiHidden="0" w:uiPriority="69" w:unhideWhenUsed="0"/>
+    <w:lsdException w:name="Dark List Accent 6" w:semiHidden="0" w:uiPriority="70" w:unhideWhenUsed="0"/>
+    <w:lsdException w:name="Colorful Shading Accent 6" w:semiHidden="0" w:uiPriority="71" w:unhideWhenUsed="0"/>
+    <w:lsdException w:name="Colorful List Accent 6" w:semiHidden="0" w:uiPriority="72" w:unhideWhenUsed="0"/>
+    <w:lsdException w:name="Colorful Grid Accent 6" w:semiHidden="0" w:uiPriority="73" w:unhideWhenUsed="0"/>
+    <w:lsdException w:name="Subtle Emphasis" w:semiHidden="0" w:uiPriority="19" w:unhideWhenUsed="0" w:qFormat="1"/>
+    <w:lsdException w:name="Intense Emphasis" w:semiHidden="0" w:uiPriority="21" w:unhideWhenUsed="0" w:qFormat="1"/>
+    <w:lsdException w:name="Subtle Reference" w:semiHidden="0" w:uiPriority="31" w:unhideWhenUsed="0" w:qFormat="1"/>
+    <w:lsdException w:name="Intense Reference" w:semiHidden="0" w:uiPriority="32" w:unhideWhenUsed="0" w:qFormat="1"/>
+    <w:lsdException w:name="Book Title" w:semiHidden="0" w:uiPriority="33" w:unhideWhenUsed="0" w:qFormat="1"/>
+    <w:lsdException w:name="Bibliography" w:uiPriority="37"/>
+    <w:lsdException w:name="TOC Heading" w:uiPriority="39" w:qFormat="1"/>
   </w:latentStyles>
   <w:style w:type="paragraph" w:default="1" w:styleId="Normal">
     <w:name w:val="Normal"/>
@@ -7630,7 +7809,232 @@
       <w:contextualSpacing/>
     </w:pPr>
   </w:style>
-  <w:style w:type="character" w:styleId="UnresolvedMention">
+  <w:style w:type="character" w:customStyle="1" w:styleId="UnresolvedMention">
+    <w:name w:val="Unresolved Mention"/>
+    <w:basedOn w:val="DefaultParagraphFont"/>
+    <w:uiPriority w:val="99"/>
+    <w:semiHidden/>
+    <w:unhideWhenUsed/>
+    <w:rsid w:val="00E61D57"/>
+    <w:rPr>
+      <w:color w:val="808080"/>
+      <w:shd w:val="clear" w:color="auto" w:fill="E6E6E6"/>
+    </w:rPr>
+  </w:style>
+</w:styles>
+</file>
+
+<file path=word/stylesWithEffects.xml><?xml version="1.0" encoding="utf-8"?>
+<w:styles xmlns:wpc="http://schemas.microsoft.com/office/word/2010/wordprocessingCanvas" xmlns:mc="http://schemas.openxmlformats.org/markup-compatibility/2006" xmlns:o="urn:schemas-microsoft-com:office:office" xmlns:r="http://schemas.openxmlformats.org/officeDocument/2006/relationships" xmlns:m="http://schemas.openxmlformats.org/officeDocument/2006/math" xmlns:v="urn:schemas-microsoft-com:vml" xmlns:wp14="http://schemas.microsoft.com/office/word/2010/wordprocessingDrawing" xmlns:wp="http://schemas.openxmlformats.org/drawingml/2006/wordprocessingDrawing" xmlns:w10="urn:schemas-microsoft-com:office:word" xmlns:w="http://schemas.openxmlformats.org/wordprocessingml/2006/main" xmlns:w14="http://schemas.microsoft.com/office/word/2010/wordml" xmlns:wpg="http://schemas.microsoft.com/office/word/2010/wordprocessingGroup" xmlns:wpi="http://schemas.microsoft.com/office/word/2010/wordprocessingInk" xmlns:wne="http://schemas.microsoft.com/office/word/2006/wordml" xmlns:wps="http://schemas.microsoft.com/office/word/2010/wordprocessingShape" mc:Ignorable="w14 wp14">
+  <w:docDefaults>
+    <w:rPrDefault>
+      <w:rPr>
+        <w:rFonts w:asciiTheme="minorHAnsi" w:eastAsiaTheme="minorHAnsi" w:hAnsiTheme="minorHAnsi" w:cstheme="minorBidi"/>
+        <w:sz w:val="22"/>
+        <w:szCs w:val="22"/>
+        <w:lang w:val="en-IN" w:eastAsia="en-US" w:bidi="ar-SA"/>
+      </w:rPr>
+    </w:rPrDefault>
+    <w:pPrDefault>
+      <w:pPr>
+        <w:spacing w:after="160" w:line="259" w:lineRule="auto"/>
+      </w:pPr>
+    </w:pPrDefault>
+  </w:docDefaults>
+  <w:latentStyles w:defLockedState="0" w:defUIPriority="99" w:defSemiHidden="1" w:defUnhideWhenUsed="1" w:defQFormat="0" w:count="267">
+    <w:lsdException w:name="Normal" w:semiHidden="0" w:uiPriority="0" w:unhideWhenUsed="0" w:qFormat="1"/>
+    <w:lsdException w:name="heading 1" w:semiHidden="0" w:uiPriority="9" w:unhideWhenUsed="0" w:qFormat="1"/>
+    <w:lsdException w:name="heading 2" w:uiPriority="9" w:qFormat="1"/>
+    <w:lsdException w:name="heading 3" w:uiPriority="9" w:qFormat="1"/>
+    <w:lsdException w:name="heading 4" w:uiPriority="9" w:qFormat="1"/>
+    <w:lsdException w:name="heading 5" w:uiPriority="9" w:qFormat="1"/>
+    <w:lsdException w:name="heading 6" w:uiPriority="9" w:qFormat="1"/>
+    <w:lsdException w:name="heading 7" w:uiPriority="9" w:qFormat="1"/>
+    <w:lsdException w:name="heading 8" w:uiPriority="9" w:qFormat="1"/>
+    <w:lsdException w:name="heading 9" w:uiPriority="9" w:qFormat="1"/>
+    <w:lsdException w:name="toc 1" w:uiPriority="39"/>
+    <w:lsdException w:name="toc 2" w:uiPriority="39"/>
+    <w:lsdException w:name="toc 3" w:uiPriority="39"/>
+    <w:lsdException w:name="toc 4" w:uiPriority="39"/>
+    <w:lsdException w:name="toc 5" w:uiPriority="39"/>
+    <w:lsdException w:name="toc 6" w:uiPriority="39"/>
+    <w:lsdException w:name="toc 7" w:uiPriority="39"/>
+    <w:lsdException w:name="toc 8" w:uiPriority="39"/>
+    <w:lsdException w:name="toc 9" w:uiPriority="39"/>
+    <w:lsdException w:name="caption" w:uiPriority="35" w:qFormat="1"/>
+    <w:lsdException w:name="Title" w:semiHidden="0" w:uiPriority="10" w:unhideWhenUsed="0" w:qFormat="1"/>
+    <w:lsdException w:name="Default Paragraph Font" w:uiPriority="1"/>
+    <w:lsdException w:name="Subtitle" w:semiHidden="0" w:uiPriority="11" w:unhideWhenUsed="0" w:qFormat="1"/>
+    <w:lsdException w:name="Strong" w:semiHidden="0" w:uiPriority="22" w:unhideWhenUsed="0" w:qFormat="1"/>
+    <w:lsdException w:name="Emphasis" w:semiHidden="0" w:uiPriority="20" w:unhideWhenUsed="0" w:qFormat="1"/>
+    <w:lsdException w:name="Table Grid" w:semiHidden="0" w:uiPriority="39" w:unhideWhenUsed="0"/>
+    <w:lsdException w:name="Placeholder Text" w:unhideWhenUsed="0"/>
+    <w:lsdException w:name="No Spacing" w:semiHidden="0" w:uiPriority="1" w:unhideWhenUsed="0" w:qFormat="1"/>
+    <w:lsdException w:name="Light Shading" w:semiHidden="0" w:uiPriority="60" w:unhideWhenUsed="0"/>
+    <w:lsdException w:name="Light List" w:semiHidden="0" w:uiPriority="61" w:unhideWhenUsed="0"/>
+    <w:lsdException w:name="Light Grid" w:semiHidden="0" w:uiPriority="62" w:unhideWhenUsed="0"/>
+    <w:lsdException w:name="Medium Shading 1" w:semiHidden="0" w:uiPriority="63" w:unhideWhenUsed="0"/>
+    <w:lsdException w:name="Medium Shading 2" w:semiHidden="0" w:uiPriority="64" w:unhideWhenUsed="0"/>
+    <w:lsdException w:name="Medium List 1" w:semiHidden="0" w:uiPriority="65" w:unhideWhenUsed="0"/>
+    <w:lsdException w:name="Medium List 2" w:semiHidden="0" w:uiPriority="66" w:unhideWhenUsed="0"/>
+    <w:lsdException w:name="Medium Grid 1" w:semiHidden="0" w:uiPriority="67" w:unhideWhenUsed="0"/>
+    <w:lsdException w:name="Medium Grid 2" w:semiHidden="0" w:uiPriority="68" w:unhideWhenUsed="0"/>
+    <w:lsdException w:name="Medium Grid 3" w:semiHidden="0" w:uiPriority="69" w:unhideWhenUsed="0"/>
+    <w:lsdException w:name="Dark List" w:semiHidden="0" w:uiPriority="70" w:unhideWhenUsed="0"/>
+    <w:lsdException w:name="Colorful Shading" w:semiHidden="0" w:uiPriority="71" w:unhideWhenUsed="0"/>
+    <w:lsdException w:name="Colorful List" w:semiHidden="0" w:uiPriority="72" w:unhideWhenUsed="0"/>
+    <w:lsdException w:name="Colorful Grid" w:semiHidden="0" w:uiPriority="73" w:unhideWhenUsed="0"/>
+    <w:lsdException w:name="Light Shading Accent 1" w:semiHidden="0" w:uiPriority="60" w:unhideWhenUsed="0"/>
+    <w:lsdException w:name="Light List Accent 1" w:semiHidden="0" w:uiPriority="61" w:unhideWhenUsed="0"/>
+    <w:lsdException w:name="Light Grid Accent 1" w:semiHidden="0" w:uiPriority="62" w:unhideWhenUsed="0"/>
+    <w:lsdException w:name="Medium Shading 1 Accent 1" w:semiHidden="0" w:uiPriority="63" w:unhideWhenUsed="0"/>
+    <w:lsdException w:name="Medium Shading 2 Accent 1" w:semiHidden="0" w:uiPriority="64" w:unhideWhenUsed="0"/>
+    <w:lsdException w:name="Medium List 1 Accent 1" w:semiHidden="0" w:uiPriority="65" w:unhideWhenUsed="0"/>
+    <w:lsdException w:name="Revision" w:unhideWhenUsed="0"/>
+    <w:lsdException w:name="List Paragraph" w:semiHidden="0" w:uiPriority="34" w:unhideWhenUsed="0" w:qFormat="1"/>
+    <w:lsdException w:name="Quote" w:semiHidden="0" w:uiPriority="29" w:unhideWhenUsed="0" w:qFormat="1"/>
+    <w:lsdException w:name="Intense Quote" w:semiHidden="0" w:uiPriority="30" w:unhideWhenUsed="0" w:qFormat="1"/>
+    <w:lsdException w:name="Medium List 2 Accent 1" w:semiHidden="0" w:uiPriority="66" w:unhideWhenUsed="0"/>
+    <w:lsdException w:name="Medium Grid 1 Accent 1" w:semiHidden="0" w:uiPriority="67" w:unhideWhenUsed="0"/>
+    <w:lsdException w:name="Medium Grid 2 Accent 1" w:semiHidden="0" w:uiPriority="68" w:unhideWhenUsed="0"/>
+    <w:lsdException w:name="Medium Grid 3 Accent 1" w:semiHidden="0" w:uiPriority="69" w:unhideWhenUsed="0"/>
+    <w:lsdException w:name="Dark List Accent 1" w:semiHidden="0" w:uiPriority="70" w:unhideWhenUsed="0"/>
+    <w:lsdException w:name="Colorful Shading Accent 1" w:semiHidden="0" w:uiPriority="71" w:unhideWhenUsed="0"/>
+    <w:lsdException w:name="Colorful List Accent 1" w:semiHidden="0" w:uiPriority="72" w:unhideWhenUsed="0"/>
+    <w:lsdException w:name="Colorful Grid Accent 1" w:semiHidden="0" w:uiPriority="73" w:unhideWhenUsed="0"/>
+    <w:lsdException w:name="Light Shading Accent 2" w:semiHidden="0" w:uiPriority="60" w:unhideWhenUsed="0"/>
+    <w:lsdException w:name="Light List Accent 2" w:semiHidden="0" w:uiPriority="61" w:unhideWhenUsed="0"/>
+    <w:lsdException w:name="Light Grid Accent 2" w:semiHidden="0" w:uiPriority="62" w:unhideWhenUsed="0"/>
+    <w:lsdException w:name="Medium Shading 1 Accent 2" w:semiHidden="0" w:uiPriority="63" w:unhideWhenUsed="0"/>
+    <w:lsdException w:name="Medium Shading 2 Accent 2" w:semiHidden="0" w:uiPriority="64" w:unhideWhenUsed="0"/>
+    <w:lsdException w:name="Medium List 1 Accent 2" w:semiHidden="0" w:uiPriority="65" w:unhideWhenUsed="0"/>
+    <w:lsdException w:name="Medium List 2 Accent 2" w:semiHidden="0" w:uiPriority="66" w:unhideWhenUsed="0"/>
+    <w:lsdException w:name="Medium Grid 1 Accent 2" w:semiHidden="0" w:uiPriority="67" w:unhideWhenUsed="0"/>
+    <w:lsdException w:name="Medium Grid 2 Accent 2" w:semiHidden="0" w:uiPriority="68" w:unhideWhenUsed="0"/>
+    <w:lsdException w:name="Medium Grid 3 Accent 2" w:semiHidden="0" w:uiPriority="69" w:unhideWhenUsed="0"/>
+    <w:lsdException w:name="Dark List Accent 2" w:semiHidden="0" w:uiPriority="70" w:unhideWhenUsed="0"/>
+    <w:lsdException w:name="Colorful Shading Accent 2" w:semiHidden="0" w:uiPriority="71" w:unhideWhenUsed="0"/>
+    <w:lsdException w:name="Colorful List Accent 2" w:semiHidden="0" w:uiPriority="72" w:unhideWhenUsed="0"/>
+    <w:lsdException w:name="Colorful Grid Accent 2" w:semiHidden="0" w:uiPriority="73" w:unhideWhenUsed="0"/>
+    <w:lsdException w:name="Light Shading Accent 3" w:semiHidden="0" w:uiPriority="60" w:unhideWhenUsed="0"/>
+    <w:lsdException w:name="Light List Accent 3" w:semiHidden="0" w:uiPriority="61" w:unhideWhenUsed="0"/>
+    <w:lsdException w:name="Light Grid Accent 3" w:semiHidden="0" w:uiPriority="62" w:unhideWhenUsed="0"/>
+    <w:lsdException w:name="Medium Shading 1 Accent 3" w:semiHidden="0" w:uiPriority="63" w:unhideWhenUsed="0"/>
+    <w:lsdException w:name="Medium Shading 2 Accent 3" w:semiHidden="0" w:uiPriority="64" w:unhideWhenUsed="0"/>
+    <w:lsdException w:name="Medium List 1 Accent 3" w:semiHidden="0" w:uiPriority="65" w:unhideWhenUsed="0"/>
+    <w:lsdException w:name="Medium List 2 Accent 3" w:semiHidden="0" w:uiPriority="66" w:unhideWhenUsed="0"/>
+    <w:lsdException w:name="Medium Grid 1 Accent 3" w:semiHidden="0" w:uiPriority="67" w:unhideWhenUsed="0"/>
+    <w:lsdException w:name="Medium Grid 2 Accent 3" w:semiHidden="0" w:uiPriority="68" w:unhideWhenUsed="0"/>
+    <w:lsdException w:name="Medium Grid 3 Accent 3" w:semiHidden="0" w:uiPriority="69" w:unhideWhenUsed="0"/>
+    <w:lsdException w:name="Dark List Accent 3" w:semiHidden="0" w:uiPriority="70" w:unhideWhenUsed="0"/>
+    <w:lsdException w:name="Colorful Shading Accent 3" w:semiHidden="0" w:uiPriority="71" w:unhideWhenUsed="0"/>
+    <w:lsdException w:name="Colorful List Accent 3" w:semiHidden="0" w:uiPriority="72" w:unhideWhenUsed="0"/>
+    <w:lsdException w:name="Colorful Grid Accent 3" w:semiHidden="0" w:uiPriority="73" w:unhideWhenUsed="0"/>
+    <w:lsdException w:name="Light Shading Accent 4" w:semiHidden="0" w:uiPriority="60" w:unhideWhenUsed="0"/>
+    <w:lsdException w:name="Light List Accent 4" w:semiHidden="0" w:uiPriority="61" w:unhideWhenUsed="0"/>
+    <w:lsdException w:name="Light Grid Accent 4" w:semiHidden="0" w:uiPriority="62" w:unhideWhenUsed="0"/>
+    <w:lsdException w:name="Medium Shading 1 Accent 4" w:semiHidden="0" w:uiPriority="63" w:unhideWhenUsed="0"/>
+    <w:lsdException w:name="Medium Shading 2 Accent 4" w:semiHidden="0" w:uiPriority="64" w:unhideWhenUsed="0"/>
+    <w:lsdException w:name="Medium List 1 Accent 4" w:semiHidden="0" w:uiPriority="65" w:unhideWhenUsed="0"/>
+    <w:lsdException w:name="Medium List 2 Accent 4" w:semiHidden="0" w:uiPriority="66" w:unhideWhenUsed="0"/>
+    <w:lsdException w:name="Medium Grid 1 Accent 4" w:semiHidden="0" w:uiPriority="67" w:unhideWhenUsed="0"/>
+    <w:lsdException w:name="Medium Grid 2 Accent 4" w:semiHidden="0" w:uiPriority="68" w:unhideWhenUsed="0"/>
+    <w:lsdException w:name="Medium Grid 3 Accent 4" w:semiHidden="0" w:uiPriority="69" w:unhideWhenUsed="0"/>
+    <w:lsdException w:name="Dark List Accent 4" w:semiHidden="0" w:uiPriority="70" w:unhideWhenUsed="0"/>
+    <w:lsdException w:name="Colorful Shading Accent 4" w:semiHidden="0" w:uiPriority="71" w:unhideWhenUsed="0"/>
+    <w:lsdException w:name="Colorful List Accent 4" w:semiHidden="0" w:uiPriority="72" w:unhideWhenUsed="0"/>
+    <w:lsdException w:name="Colorful Grid Accent 4" w:semiHidden="0" w:uiPriority="73" w:unhideWhenUsed="0"/>
+    <w:lsdException w:name="Light Shading Accent 5" w:semiHidden="0" w:uiPriority="60" w:unhideWhenUsed="0"/>
+    <w:lsdException w:name="Light List Accent 5" w:semiHidden="0" w:uiPriority="61" w:unhideWhenUsed="0"/>
+    <w:lsdException w:name="Light Grid Accent 5" w:semiHidden="0" w:uiPriority="62" w:unhideWhenUsed="0"/>
+    <w:lsdException w:name="Medium Shading 1 Accent 5" w:semiHidden="0" w:uiPriority="63" w:unhideWhenUsed="0"/>
+    <w:lsdException w:name="Medium Shading 2 Accent 5" w:semiHidden="0" w:uiPriority="64" w:unhideWhenUsed="0"/>
+    <w:lsdException w:name="Medium List 1 Accent 5" w:semiHidden="0" w:uiPriority="65" w:unhideWhenUsed="0"/>
+    <w:lsdException w:name="Medium List 2 Accent 5" w:semiHidden="0" w:uiPriority="66" w:unhideWhenUsed="0"/>
+    <w:lsdException w:name="Medium Grid 1 Accent 5" w:semiHidden="0" w:uiPriority="67" w:unhideWhenUsed="0"/>
+    <w:lsdException w:name="Medium Grid 2 Accent 5" w:semiHidden="0" w:uiPriority="68" w:unhideWhenUsed="0"/>
+    <w:lsdException w:name="Medium Grid 3 Accent 5" w:semiHidden="0" w:uiPriority="69" w:unhideWhenUsed="0"/>
+    <w:lsdException w:name="Dark List Accent 5" w:semiHidden="0" w:uiPriority="70" w:unhideWhenUsed="0"/>
+    <w:lsdException w:name="Colorful Shading Accent 5" w:semiHidden="0" w:uiPriority="71" w:unhideWhenUsed="0"/>
+    <w:lsdException w:name="Colorful List Accent 5" w:semiHidden="0" w:uiPriority="72" w:unhideWhenUsed="0"/>
+    <w:lsdException w:name="Colorful Grid Accent 5" w:semiHidden="0" w:uiPriority="73" w:unhideWhenUsed="0"/>
+    <w:lsdException w:name="Light Shading Accent 6" w:semiHidden="0" w:uiPriority="60" w:unhideWhenUsed="0"/>
+    <w:lsdException w:name="Light List Accent 6" w:semiHidden="0" w:uiPriority="61" w:unhideWhenUsed="0"/>
+    <w:lsdException w:name="Light Grid Accent 6" w:semiHidden="0" w:uiPriority="62" w:unhideWhenUsed="0"/>
+    <w:lsdException w:name="Medium Shading 1 Accent 6" w:semiHidden="0" w:uiPriority="63" w:unhideWhenUsed="0"/>
+    <w:lsdException w:name="Medium Shading 2 Accent 6" w:semiHidden="0" w:uiPriority="64" w:unhideWhenUsed="0"/>
+    <w:lsdException w:name="Medium List 1 Accent 6" w:semiHidden="0" w:uiPriority="65" w:unhideWhenUsed="0"/>
+    <w:lsdException w:name="Medium List 2 Accent 6" w:semiHidden="0" w:uiPriority="66" w:unhideWhenUsed="0"/>
+    <w:lsdException w:name="Medium Grid 1 Accent 6" w:semiHidden="0" w:uiPriority="67" w:unhideWhenUsed="0"/>
+    <w:lsdException w:name="Medium Grid 2 Accent 6" w:semiHidden="0" w:uiPriority="68" w:unhideWhenUsed="0"/>
+    <w:lsdException w:name="Medium Grid 3 Accent 6" w:semiHidden="0" w:uiPriority="69" w:unhideWhenUsed="0"/>
+    <w:lsdException w:name="Dark List Accent 6" w:semiHidden="0" w:uiPriority="70" w:unhideWhenUsed="0"/>
+    <w:lsdException w:name="Colorful Shading Accent 6" w:semiHidden="0" w:uiPriority="71" w:unhideWhenUsed="0"/>
+    <w:lsdException w:name="Colorful List Accent 6" w:semiHidden="0" w:uiPriority="72" w:unhideWhenUsed="0"/>
+    <w:lsdException w:name="Colorful Grid Accent 6" w:semiHidden="0" w:uiPriority="73" w:unhideWhenUsed="0"/>
+    <w:lsdException w:name="Subtle Emphasis" w:semiHidden="0" w:uiPriority="19" w:unhideWhenUsed="0" w:qFormat="1"/>
+    <w:lsdException w:name="Intense Emphasis" w:semiHidden="0" w:uiPriority="21" w:unhideWhenUsed="0" w:qFormat="1"/>
+    <w:lsdException w:name="Subtle Reference" w:semiHidden="0" w:uiPriority="31" w:unhideWhenUsed="0" w:qFormat="1"/>
+    <w:lsdException w:name="Intense Reference" w:semiHidden="0" w:uiPriority="32" w:unhideWhenUsed="0" w:qFormat="1"/>
+    <w:lsdException w:name="Book Title" w:semiHidden="0" w:uiPriority="33" w:unhideWhenUsed="0" w:qFormat="1"/>
+    <w:lsdException w:name="Bibliography" w:uiPriority="37"/>
+    <w:lsdException w:name="TOC Heading" w:uiPriority="39" w:qFormat="1"/>
+  </w:latentStyles>
+  <w:style w:type="paragraph" w:default="1" w:styleId="Normal">
+    <w:name w:val="Normal"/>
+    <w:qFormat/>
+  </w:style>
+  <w:style w:type="character" w:default="1" w:styleId="DefaultParagraphFont">
+    <w:name w:val="Default Paragraph Font"/>
+    <w:uiPriority w:val="1"/>
+    <w:semiHidden/>
+    <w:unhideWhenUsed/>
+  </w:style>
+  <w:style w:type="table" w:default="1" w:styleId="TableNormal">
+    <w:name w:val="Normal Table"/>
+    <w:uiPriority w:val="99"/>
+    <w:semiHidden/>
+    <w:unhideWhenUsed/>
+    <w:tblPr>
+      <w:tblInd w:w="0" w:type="dxa"/>
+      <w:tblCellMar>
+        <w:top w:w="0" w:type="dxa"/>
+        <w:left w:w="108" w:type="dxa"/>
+        <w:bottom w:w="0" w:type="dxa"/>
+        <w:right w:w="108" w:type="dxa"/>
+      </w:tblCellMar>
+    </w:tblPr>
+  </w:style>
+  <w:style w:type="numbering" w:default="1" w:styleId="NoList">
+    <w:name w:val="No List"/>
+    <w:uiPriority w:val="99"/>
+    <w:semiHidden/>
+    <w:unhideWhenUsed/>
+  </w:style>
+  <w:style w:type="character" w:styleId="Hyperlink">
+    <w:name w:val="Hyperlink"/>
+    <w:basedOn w:val="DefaultParagraphFont"/>
+    <w:uiPriority w:val="99"/>
+    <w:unhideWhenUsed/>
+    <w:rsid w:val="00BD11E6"/>
+    <w:rPr>
+      <w:color w:val="0000FF"/>
+      <w:u w:val="single"/>
+    </w:rPr>
+  </w:style>
+  <w:style w:type="paragraph" w:styleId="ListParagraph">
+    <w:name w:val="List Paragraph"/>
+    <w:basedOn w:val="Normal"/>
+    <w:uiPriority w:val="34"/>
+    <w:qFormat/>
+    <w:rsid w:val="00376695"/>
+    <w:pPr>
+      <w:spacing w:line="256" w:lineRule="auto"/>
+      <w:ind w:left="720"/>
+      <w:contextualSpacing/>
+    </w:pPr>
+  </w:style>
+  <w:style w:type="character" w:customStyle="1" w:styleId="UnresolvedMention">
     <w:name w:val="Unresolved Mention"/>
     <w:basedOn w:val="DefaultParagraphFont"/>
     <w:uiPriority w:val="99"/>
@@ -7900,7 +8304,7 @@
   <a:extraClrSchemeLst/>
   <a:extLst>
     <a:ext uri="{05A4C25C-085E-4340-85A3-A5531E510DB2}">
-      <thm15:themeFamily xmlns:thm15="http://schemas.microsoft.com/office/thememl/2012/main" name="Office Theme" id="{62F939B6-93AF-4DB8-9C6B-D6C7DFDC589F}" vid="{4A3C46E8-61CC-4603-A589-7422A47A8E4A}"/>
+      <thm15:themeFamily xmlns:thm15="http://schemas.microsoft.com/office/thememl/2012/main" xmlns="" name="Office Theme" id="{62F939B6-93AF-4DB8-9C6B-D6C7DFDC589F}" vid="{4A3C46E8-61CC-4603-A589-7422A47A8E4A}"/>
     </a:ext>
   </a:extLst>
 </a:theme>

</xml_diff>